<commit_message>
Added admin mode (Mac only)
Canvas administrators can now see all courses they have access to by clicking on the admin mode button.
</commit_message>
<xml_diff>
--- a/assets/PantherAssessment_User_Guide.docx
+++ b/assets/PantherAssessment_User_Guide.docx
@@ -121,7 +121,7 @@
           <w:sz w:val="20"/>
           <w:szCs w:val="20"/>
         </w:rPr>
-        <w:t>1</w:t>
+        <w:t>2</w:t>
       </w:r>
     </w:p>
     <w:p>
@@ -193,12 +193,12 @@
         <w:fldChar w:fldCharType="begin"/>
       </w:r>
       <w:r>
-        <w:instrText xml:space="preserve"> TOC \o "1-3" \h \z \u </w:instrText>
+        <w:instrText xml:space="preserve"> TOC \o "1-1" \h \z \u </w:instrText>
       </w:r>
       <w:r>
         <w:fldChar w:fldCharType="separate"/>
       </w:r>
-      <w:hyperlink w:anchor="_Toc213325572" w:history="1">
+      <w:hyperlink w:anchor="_Toc215574257" w:history="1">
         <w:r>
           <w:rPr>
             <w:rStyle w:val="Hyperlink"/>
@@ -225,7 +225,7 @@
             <w:noProof/>
             <w:webHidden/>
           </w:rPr>
-          <w:instrText xml:space="preserve"> PAGEREF _Toc213325572 \h </w:instrText>
+          <w:instrText xml:space="preserve"> PAGEREF _Toc215574257 \h </w:instrText>
         </w:r>
         <w:r>
           <w:rPr>
@@ -271,7 +271,7 @@
           <w14:ligatures w14:val="standardContextual"/>
         </w:rPr>
       </w:pPr>
-      <w:hyperlink w:anchor="_Toc213325573" w:history="1">
+      <w:hyperlink w:anchor="_Toc215574258" w:history="1">
         <w:r>
           <w:rPr>
             <w:rStyle w:val="Hyperlink"/>
@@ -298,7 +298,7 @@
             <w:noProof/>
             <w:webHidden/>
           </w:rPr>
-          <w:instrText xml:space="preserve"> PAGEREF _Toc213325573 \h </w:instrText>
+          <w:instrText xml:space="preserve"> PAGEREF _Toc215574258 \h </w:instrText>
         </w:r>
         <w:r>
           <w:rPr>
@@ -331,7 +331,7 @@
     </w:p>
     <w:p>
       <w:pPr>
-        <w:pStyle w:val="TOC2"/>
+        <w:pStyle w:val="TOC1"/>
         <w:tabs>
           <w:tab w:val="right" w:leader="dot" w:pos="9016"/>
         </w:tabs>
@@ -344,13 +344,13 @@
           <w14:ligatures w14:val="standardContextual"/>
         </w:rPr>
       </w:pPr>
-      <w:hyperlink w:anchor="_Toc213325574" w:history="1">
+      <w:hyperlink w:anchor="_Toc215574259" w:history="1">
         <w:r>
           <w:rPr>
             <w:rStyle w:val="Hyperlink"/>
             <w:noProof/>
           </w:rPr>
-          <w:t>System Requirements</w:t>
+          <w:t>Selecting Courses</w:t>
         </w:r>
         <w:r>
           <w:rPr>
@@ -371,7 +371,7 @@
             <w:noProof/>
             <w:webHidden/>
           </w:rPr>
-          <w:instrText xml:space="preserve"> PAGEREF _Toc213325574 \h </w:instrText>
+          <w:instrText xml:space="preserve"> PAGEREF _Toc215574259 \h </w:instrText>
         </w:r>
         <w:r>
           <w:rPr>
@@ -391,7 +391,7 @@
             <w:noProof/>
             <w:webHidden/>
           </w:rPr>
-          <w:t>3</w:t>
+          <w:t>4</w:t>
         </w:r>
         <w:r>
           <w:rPr>
@@ -404,7 +404,7 @@
     </w:p>
     <w:p>
       <w:pPr>
-        <w:pStyle w:val="TOC2"/>
+        <w:pStyle w:val="TOC1"/>
         <w:tabs>
           <w:tab w:val="right" w:leader="dot" w:pos="9016"/>
         </w:tabs>
@@ -417,13 +417,13 @@
           <w14:ligatures w14:val="standardContextual"/>
         </w:rPr>
       </w:pPr>
-      <w:hyperlink w:anchor="_Toc213325575" w:history="1">
+      <w:hyperlink w:anchor="_Toc215574260" w:history="1">
         <w:r>
           <w:rPr>
             <w:rStyle w:val="Hyperlink"/>
             <w:noProof/>
           </w:rPr>
-          <w:t>First Launch and Authentication</w:t>
+          <w:t>Creating Outcomes</w:t>
         </w:r>
         <w:r>
           <w:rPr>
@@ -444,7 +444,7 @@
             <w:noProof/>
             <w:webHidden/>
           </w:rPr>
-          <w:instrText xml:space="preserve"> PAGEREF _Toc213325575 \h </w:instrText>
+          <w:instrText xml:space="preserve"> PAGEREF _Toc215574260 \h </w:instrText>
         </w:r>
         <w:r>
           <w:rPr>
@@ -464,7 +464,7 @@
             <w:noProof/>
             <w:webHidden/>
           </w:rPr>
-          <w:t>3</w:t>
+          <w:t>5</w:t>
         </w:r>
         <w:r>
           <w:rPr>
@@ -490,13 +490,13 @@
           <w14:ligatures w14:val="standardContextual"/>
         </w:rPr>
       </w:pPr>
-      <w:hyperlink w:anchor="_Toc213325576" w:history="1">
+      <w:hyperlink w:anchor="_Toc215574261" w:history="1">
         <w:r>
           <w:rPr>
             <w:rStyle w:val="Hyperlink"/>
             <w:noProof/>
           </w:rPr>
-          <w:t>Selecting Courses</w:t>
+          <w:t>Working with Templates</w:t>
         </w:r>
         <w:r>
           <w:rPr>
@@ -517,7 +517,7 @@
             <w:noProof/>
             <w:webHidden/>
           </w:rPr>
-          <w:instrText xml:space="preserve"> PAGEREF _Toc213325576 \h </w:instrText>
+          <w:instrText xml:space="preserve"> PAGEREF _Toc215574261 \h </w:instrText>
         </w:r>
         <w:r>
           <w:rPr>
@@ -537,7 +537,7 @@
             <w:noProof/>
             <w:webHidden/>
           </w:rPr>
-          <w:t>4</w:t>
+          <w:t>6</w:t>
         </w:r>
         <w:r>
           <w:rPr>
@@ -550,7 +550,7 @@
     </w:p>
     <w:p>
       <w:pPr>
-        <w:pStyle w:val="TOC2"/>
+        <w:pStyle w:val="TOC1"/>
         <w:tabs>
           <w:tab w:val="right" w:leader="dot" w:pos="9016"/>
         </w:tabs>
@@ -563,13 +563,13 @@
           <w14:ligatures w14:val="standardContextual"/>
         </w:rPr>
       </w:pPr>
-      <w:hyperlink w:anchor="_Toc213325577" w:history="1">
+      <w:hyperlink w:anchor="_Toc215574262" w:history="1">
         <w:r>
           <w:rPr>
             <w:rStyle w:val="Hyperlink"/>
             <w:noProof/>
           </w:rPr>
-          <w:t>Using Filters</w:t>
+          <w:t>Generating Reports</w:t>
         </w:r>
         <w:r>
           <w:rPr>
@@ -590,7 +590,7 @@
             <w:noProof/>
             <w:webHidden/>
           </w:rPr>
-          <w:instrText xml:space="preserve"> PAGEREF _Toc213325577 \h </w:instrText>
+          <w:instrText xml:space="preserve"> PAGEREF _Toc215574262 \h </w:instrText>
         </w:r>
         <w:r>
           <w:rPr>
@@ -610,7 +610,7 @@
             <w:noProof/>
             <w:webHidden/>
           </w:rPr>
-          <w:t>4</w:t>
+          <w:t>7</w:t>
         </w:r>
         <w:r>
           <w:rPr>
@@ -623,7 +623,7 @@
     </w:p>
     <w:p>
       <w:pPr>
-        <w:pStyle w:val="TOC2"/>
+        <w:pStyle w:val="TOC1"/>
         <w:tabs>
           <w:tab w:val="right" w:leader="dot" w:pos="9016"/>
         </w:tabs>
@@ -636,13 +636,13 @@
           <w14:ligatures w14:val="standardContextual"/>
         </w:rPr>
       </w:pPr>
-      <w:hyperlink w:anchor="_Toc213325578" w:history="1">
+      <w:hyperlink w:anchor="_Toc215574263" w:history="1">
         <w:r>
           <w:rPr>
             <w:rStyle w:val="Hyperlink"/>
             <w:noProof/>
           </w:rPr>
-          <w:t>Selecting Courses</w:t>
+          <w:t>Best Practices</w:t>
         </w:r>
         <w:r>
           <w:rPr>
@@ -663,7 +663,7 @@
             <w:noProof/>
             <w:webHidden/>
           </w:rPr>
-          <w:instrText xml:space="preserve"> PAGEREF _Toc213325578 \h </w:instrText>
+          <w:instrText xml:space="preserve"> PAGEREF _Toc215574263 \h </w:instrText>
         </w:r>
         <w:r>
           <w:rPr>
@@ -683,7 +683,7 @@
             <w:noProof/>
             <w:webHidden/>
           </w:rPr>
-          <w:t>4</w:t>
+          <w:t>8</w:t>
         </w:r>
         <w:r>
           <w:rPr>
@@ -709,13 +709,13 @@
           <w14:ligatures w14:val="standardContextual"/>
         </w:rPr>
       </w:pPr>
-      <w:hyperlink w:anchor="_Toc213325579" w:history="1">
+      <w:hyperlink w:anchor="_Toc215574264" w:history="1">
         <w:r>
           <w:rPr>
             <w:rStyle w:val="Hyperlink"/>
             <w:noProof/>
           </w:rPr>
-          <w:t>Creating Outcomes</w:t>
+          <w:t>Quick Reference</w:t>
         </w:r>
         <w:r>
           <w:rPr>
@@ -736,7 +736,7 @@
             <w:noProof/>
             <w:webHidden/>
           </w:rPr>
-          <w:instrText xml:space="preserve"> PAGEREF _Toc213325579 \h </w:instrText>
+          <w:instrText xml:space="preserve"> PAGEREF _Toc215574264 \h </w:instrText>
         </w:r>
         <w:r>
           <w:rPr>
@@ -756,7 +756,7 @@
             <w:noProof/>
             <w:webHidden/>
           </w:rPr>
-          <w:t>5</w:t>
+          <w:t>9</w:t>
         </w:r>
         <w:r>
           <w:rPr>
@@ -769,7 +769,7 @@
     </w:p>
     <w:p>
       <w:pPr>
-        <w:pStyle w:val="TOC2"/>
+        <w:pStyle w:val="TOC1"/>
         <w:tabs>
           <w:tab w:val="right" w:leader="dot" w:pos="9016"/>
         </w:tabs>
@@ -782,13 +782,13 @@
           <w14:ligatures w14:val="standardContextual"/>
         </w:rPr>
       </w:pPr>
-      <w:hyperlink w:anchor="_Toc213325580" w:history="1">
+      <w:hyperlink w:anchor="_Toc215574265" w:history="1">
         <w:r>
           <w:rPr>
             <w:rStyle w:val="Hyperlink"/>
             <w:noProof/>
           </w:rPr>
-          <w:t>Adding a New Outcome</w:t>
+          <w:t>Troubleshooting</w:t>
         </w:r>
         <w:r>
           <w:rPr>
@@ -809,7 +809,7 @@
             <w:noProof/>
             <w:webHidden/>
           </w:rPr>
-          <w:instrText xml:space="preserve"> PAGEREF _Toc213325580 \h </w:instrText>
+          <w:instrText xml:space="preserve"> PAGEREF _Toc215574265 \h </w:instrText>
         </w:r>
         <w:r>
           <w:rPr>
@@ -829,7 +829,7 @@
             <w:noProof/>
             <w:webHidden/>
           </w:rPr>
-          <w:t>5</w:t>
+          <w:t>10</w:t>
         </w:r>
         <w:r>
           <w:rPr>
@@ -842,7 +842,7 @@
     </w:p>
     <w:p>
       <w:pPr>
-        <w:pStyle w:val="TOC2"/>
+        <w:pStyle w:val="TOC1"/>
         <w:tabs>
           <w:tab w:val="right" w:leader="dot" w:pos="9016"/>
         </w:tabs>
@@ -855,13 +855,13 @@
           <w14:ligatures w14:val="standardContextual"/>
         </w:rPr>
       </w:pPr>
-      <w:hyperlink w:anchor="_Toc213325581" w:history="1">
+      <w:hyperlink w:anchor="_Toc215574266" w:history="1">
         <w:r>
           <w:rPr>
             <w:rStyle w:val="Hyperlink"/>
             <w:noProof/>
           </w:rPr>
-          <w:t>Configuring Assignment Parts</w:t>
+          <w:t>Known Quirks</w:t>
         </w:r>
         <w:r>
           <w:rPr>
@@ -882,7 +882,7 @@
             <w:noProof/>
             <w:webHidden/>
           </w:rPr>
-          <w:instrText xml:space="preserve"> PAGEREF _Toc213325581 \h </w:instrText>
+          <w:instrText xml:space="preserve"> PAGEREF _Toc215574266 \h </w:instrText>
         </w:r>
         <w:r>
           <w:rPr>
@@ -902,7 +902,7 @@
             <w:noProof/>
             <w:webHidden/>
           </w:rPr>
-          <w:t>5</w:t>
+          <w:t>11</w:t>
         </w:r>
         <w:r>
           <w:rPr>
@@ -928,13 +928,13 @@
           <w14:ligatures w14:val="standardContextual"/>
         </w:rPr>
       </w:pPr>
-      <w:hyperlink w:anchor="_Toc213325582" w:history="1">
+      <w:hyperlink w:anchor="_Toc215574267" w:history="1">
         <w:r>
           <w:rPr>
             <w:rStyle w:val="Hyperlink"/>
             <w:noProof/>
           </w:rPr>
-          <w:t>Working with Templates</w:t>
+          <w:t>Improvements for Future Releases</w:t>
         </w:r>
         <w:r>
           <w:rPr>
@@ -955,7 +955,7 @@
             <w:noProof/>
             <w:webHidden/>
           </w:rPr>
-          <w:instrText xml:space="preserve"> PAGEREF _Toc213325582 \h </w:instrText>
+          <w:instrText xml:space="preserve"> PAGEREF _Toc215574267 \h </w:instrText>
         </w:r>
         <w:r>
           <w:rPr>
@@ -975,7 +975,7 @@
             <w:noProof/>
             <w:webHidden/>
           </w:rPr>
-          <w:t>6</w:t>
+          <w:t>11</w:t>
         </w:r>
         <w:r>
           <w:rPr>
@@ -988,7 +988,7 @@
     </w:p>
     <w:p>
       <w:pPr>
-        <w:pStyle w:val="TOC2"/>
+        <w:pStyle w:val="TOC1"/>
         <w:tabs>
           <w:tab w:val="right" w:leader="dot" w:pos="9016"/>
         </w:tabs>
@@ -1001,13 +1001,13 @@
           <w14:ligatures w14:val="standardContextual"/>
         </w:rPr>
       </w:pPr>
-      <w:hyperlink w:anchor="_Toc213325583" w:history="1">
+      <w:hyperlink w:anchor="_Toc215574268" w:history="1">
         <w:r>
           <w:rPr>
             <w:rStyle w:val="Hyperlink"/>
             <w:noProof/>
           </w:rPr>
-          <w:t>Saving a Template</w:t>
+          <w:t>Admin Mode (Mac Only)</w:t>
         </w:r>
         <w:r>
           <w:rPr>
@@ -1028,7 +1028,7 @@
             <w:noProof/>
             <w:webHidden/>
           </w:rPr>
-          <w:instrText xml:space="preserve"> PAGEREF _Toc213325583 \h </w:instrText>
+          <w:instrText xml:space="preserve"> PAGEREF _Toc215574268 \h </w:instrText>
         </w:r>
         <w:r>
           <w:rPr>
@@ -1048,1394 +1048,7 @@
             <w:noProof/>
             <w:webHidden/>
           </w:rPr>
-          <w:t>6</w:t>
-        </w:r>
-        <w:r>
-          <w:rPr>
-            <w:noProof/>
-            <w:webHidden/>
-          </w:rPr>
-          <w:fldChar w:fldCharType="end"/>
-        </w:r>
-      </w:hyperlink>
-    </w:p>
-    <w:p>
-      <w:pPr>
-        <w:pStyle w:val="TOC2"/>
-        <w:tabs>
-          <w:tab w:val="right" w:leader="dot" w:pos="9016"/>
-        </w:tabs>
-        <w:rPr>
-          <w:rFonts w:asciiTheme="minorHAnsi" w:eastAsiaTheme="minorEastAsia" w:hAnsiTheme="minorHAnsi" w:cstheme="minorBidi"/>
-          <w:noProof/>
-          <w:kern w:val="2"/>
-          <w:sz w:val="24"/>
-          <w:szCs w:val="24"/>
-          <w14:ligatures w14:val="standardContextual"/>
-        </w:rPr>
-      </w:pPr>
-      <w:hyperlink w:anchor="_Toc213325584" w:history="1">
-        <w:r>
-          <w:rPr>
-            <w:rStyle w:val="Hyperlink"/>
-            <w:noProof/>
-          </w:rPr>
-          <w:t>Loading a Template</w:t>
-        </w:r>
-        <w:r>
-          <w:rPr>
-            <w:noProof/>
-            <w:webHidden/>
-          </w:rPr>
-          <w:tab/>
-        </w:r>
-        <w:r>
-          <w:rPr>
-            <w:noProof/>
-            <w:webHidden/>
-          </w:rPr>
-          <w:fldChar w:fldCharType="begin"/>
-        </w:r>
-        <w:r>
-          <w:rPr>
-            <w:noProof/>
-            <w:webHidden/>
-          </w:rPr>
-          <w:instrText xml:space="preserve"> PAGEREF _Toc213325584 \h </w:instrText>
-        </w:r>
-        <w:r>
-          <w:rPr>
-            <w:noProof/>
-            <w:webHidden/>
-          </w:rPr>
-        </w:r>
-        <w:r>
-          <w:rPr>
-            <w:noProof/>
-            <w:webHidden/>
-          </w:rPr>
-          <w:fldChar w:fldCharType="separate"/>
-        </w:r>
-        <w:r>
-          <w:rPr>
-            <w:noProof/>
-            <w:webHidden/>
-          </w:rPr>
-          <w:t>6</w:t>
-        </w:r>
-        <w:r>
-          <w:rPr>
-            <w:noProof/>
-            <w:webHidden/>
-          </w:rPr>
-          <w:fldChar w:fldCharType="end"/>
-        </w:r>
-      </w:hyperlink>
-    </w:p>
-    <w:p>
-      <w:pPr>
-        <w:pStyle w:val="TOC2"/>
-        <w:tabs>
-          <w:tab w:val="right" w:leader="dot" w:pos="9016"/>
-        </w:tabs>
-        <w:rPr>
-          <w:rFonts w:asciiTheme="minorHAnsi" w:eastAsiaTheme="minorEastAsia" w:hAnsiTheme="minorHAnsi" w:cstheme="minorBidi"/>
-          <w:noProof/>
-          <w:kern w:val="2"/>
-          <w:sz w:val="24"/>
-          <w:szCs w:val="24"/>
-          <w14:ligatures w14:val="standardContextual"/>
-        </w:rPr>
-      </w:pPr>
-      <w:hyperlink w:anchor="_Toc213325585" w:history="1">
-        <w:r>
-          <w:rPr>
-            <w:rStyle w:val="Hyperlink"/>
-            <w:noProof/>
-          </w:rPr>
-          <w:t>Editing Loaded Outcomes</w:t>
-        </w:r>
-        <w:r>
-          <w:rPr>
-            <w:noProof/>
-            <w:webHidden/>
-          </w:rPr>
-          <w:tab/>
-        </w:r>
-        <w:r>
-          <w:rPr>
-            <w:noProof/>
-            <w:webHidden/>
-          </w:rPr>
-          <w:fldChar w:fldCharType="begin"/>
-        </w:r>
-        <w:r>
-          <w:rPr>
-            <w:noProof/>
-            <w:webHidden/>
-          </w:rPr>
-          <w:instrText xml:space="preserve"> PAGEREF _Toc213325585 \h </w:instrText>
-        </w:r>
-        <w:r>
-          <w:rPr>
-            <w:noProof/>
-            <w:webHidden/>
-          </w:rPr>
-        </w:r>
-        <w:r>
-          <w:rPr>
-            <w:noProof/>
-            <w:webHidden/>
-          </w:rPr>
-          <w:fldChar w:fldCharType="separate"/>
-        </w:r>
-        <w:r>
-          <w:rPr>
-            <w:noProof/>
-            <w:webHidden/>
-          </w:rPr>
-          <w:t>6</w:t>
-        </w:r>
-        <w:r>
-          <w:rPr>
-            <w:noProof/>
-            <w:webHidden/>
-          </w:rPr>
-          <w:fldChar w:fldCharType="end"/>
-        </w:r>
-      </w:hyperlink>
-    </w:p>
-    <w:p>
-      <w:pPr>
-        <w:pStyle w:val="TOC1"/>
-        <w:tabs>
-          <w:tab w:val="right" w:leader="dot" w:pos="9016"/>
-        </w:tabs>
-        <w:rPr>
-          <w:rFonts w:asciiTheme="minorHAnsi" w:eastAsiaTheme="minorEastAsia" w:hAnsiTheme="minorHAnsi" w:cstheme="minorBidi"/>
-          <w:noProof/>
-          <w:kern w:val="2"/>
-          <w:sz w:val="24"/>
-          <w:szCs w:val="24"/>
-          <w14:ligatures w14:val="standardContextual"/>
-        </w:rPr>
-      </w:pPr>
-      <w:hyperlink w:anchor="_Toc213325586" w:history="1">
-        <w:r>
-          <w:rPr>
-            <w:rStyle w:val="Hyperlink"/>
-            <w:noProof/>
-          </w:rPr>
-          <w:t>Generating Reports</w:t>
-        </w:r>
-        <w:r>
-          <w:rPr>
-            <w:noProof/>
-            <w:webHidden/>
-          </w:rPr>
-          <w:tab/>
-        </w:r>
-        <w:r>
-          <w:rPr>
-            <w:noProof/>
-            <w:webHidden/>
-          </w:rPr>
-          <w:fldChar w:fldCharType="begin"/>
-        </w:r>
-        <w:r>
-          <w:rPr>
-            <w:noProof/>
-            <w:webHidden/>
-          </w:rPr>
-          <w:instrText xml:space="preserve"> PAGEREF _Toc213325586 \h </w:instrText>
-        </w:r>
-        <w:r>
-          <w:rPr>
-            <w:noProof/>
-            <w:webHidden/>
-          </w:rPr>
-        </w:r>
-        <w:r>
-          <w:rPr>
-            <w:noProof/>
-            <w:webHidden/>
-          </w:rPr>
-          <w:fldChar w:fldCharType="separate"/>
-        </w:r>
-        <w:r>
-          <w:rPr>
-            <w:noProof/>
-            <w:webHidden/>
-          </w:rPr>
-          <w:t>7</w:t>
-        </w:r>
-        <w:r>
-          <w:rPr>
-            <w:noProof/>
-            <w:webHidden/>
-          </w:rPr>
-          <w:fldChar w:fldCharType="end"/>
-        </w:r>
-      </w:hyperlink>
-    </w:p>
-    <w:p>
-      <w:pPr>
-        <w:pStyle w:val="TOC2"/>
-        <w:tabs>
-          <w:tab w:val="right" w:leader="dot" w:pos="9016"/>
-        </w:tabs>
-        <w:rPr>
-          <w:rFonts w:asciiTheme="minorHAnsi" w:eastAsiaTheme="minorEastAsia" w:hAnsiTheme="minorHAnsi" w:cstheme="minorBidi"/>
-          <w:noProof/>
-          <w:kern w:val="2"/>
-          <w:sz w:val="24"/>
-          <w:szCs w:val="24"/>
-          <w14:ligatures w14:val="standardContextual"/>
-        </w:rPr>
-      </w:pPr>
-      <w:hyperlink w:anchor="_Toc213325587" w:history="1">
-        <w:r>
-          <w:rPr>
-            <w:rStyle w:val="Hyperlink"/>
-            <w:noProof/>
-          </w:rPr>
-          <w:t>Creating a Report</w:t>
-        </w:r>
-        <w:r>
-          <w:rPr>
-            <w:noProof/>
-            <w:webHidden/>
-          </w:rPr>
-          <w:tab/>
-        </w:r>
-        <w:r>
-          <w:rPr>
-            <w:noProof/>
-            <w:webHidden/>
-          </w:rPr>
-          <w:fldChar w:fldCharType="begin"/>
-        </w:r>
-        <w:r>
-          <w:rPr>
-            <w:noProof/>
-            <w:webHidden/>
-          </w:rPr>
-          <w:instrText xml:space="preserve"> PAGEREF _Toc213325587 \h </w:instrText>
-        </w:r>
-        <w:r>
-          <w:rPr>
-            <w:noProof/>
-            <w:webHidden/>
-          </w:rPr>
-        </w:r>
-        <w:r>
-          <w:rPr>
-            <w:noProof/>
-            <w:webHidden/>
-          </w:rPr>
-          <w:fldChar w:fldCharType="separate"/>
-        </w:r>
-        <w:r>
-          <w:rPr>
-            <w:noProof/>
-            <w:webHidden/>
-          </w:rPr>
-          <w:t>7</w:t>
-        </w:r>
-        <w:r>
-          <w:rPr>
-            <w:noProof/>
-            <w:webHidden/>
-          </w:rPr>
-          <w:fldChar w:fldCharType="end"/>
-        </w:r>
-      </w:hyperlink>
-    </w:p>
-    <w:p>
-      <w:pPr>
-        <w:pStyle w:val="TOC2"/>
-        <w:tabs>
-          <w:tab w:val="right" w:leader="dot" w:pos="9016"/>
-        </w:tabs>
-        <w:rPr>
-          <w:rFonts w:asciiTheme="minorHAnsi" w:eastAsiaTheme="minorEastAsia" w:hAnsiTheme="minorHAnsi" w:cstheme="minorBidi"/>
-          <w:noProof/>
-          <w:kern w:val="2"/>
-          <w:sz w:val="24"/>
-          <w:szCs w:val="24"/>
-          <w14:ligatures w14:val="standardContextual"/>
-        </w:rPr>
-      </w:pPr>
-      <w:hyperlink w:anchor="_Toc213325588" w:history="1">
-        <w:r>
-          <w:rPr>
-            <w:rStyle w:val="Hyperlink"/>
-            <w:noProof/>
-          </w:rPr>
-          <w:t>Understanding the Report</w:t>
-        </w:r>
-        <w:r>
-          <w:rPr>
-            <w:noProof/>
-            <w:webHidden/>
-          </w:rPr>
-          <w:tab/>
-        </w:r>
-        <w:r>
-          <w:rPr>
-            <w:noProof/>
-            <w:webHidden/>
-          </w:rPr>
-          <w:fldChar w:fldCharType="begin"/>
-        </w:r>
-        <w:r>
-          <w:rPr>
-            <w:noProof/>
-            <w:webHidden/>
-          </w:rPr>
-          <w:instrText xml:space="preserve"> PAGEREF _Toc213325588 \h </w:instrText>
-        </w:r>
-        <w:r>
-          <w:rPr>
-            <w:noProof/>
-            <w:webHidden/>
-          </w:rPr>
-        </w:r>
-        <w:r>
-          <w:rPr>
-            <w:noProof/>
-            <w:webHidden/>
-          </w:rPr>
-          <w:fldChar w:fldCharType="separate"/>
-        </w:r>
-        <w:r>
-          <w:rPr>
-            <w:noProof/>
-            <w:webHidden/>
-          </w:rPr>
-          <w:t>7</w:t>
-        </w:r>
-        <w:r>
-          <w:rPr>
-            <w:noProof/>
-            <w:webHidden/>
-          </w:rPr>
-          <w:fldChar w:fldCharType="end"/>
-        </w:r>
-      </w:hyperlink>
-    </w:p>
-    <w:p>
-      <w:pPr>
-        <w:pStyle w:val="TOC1"/>
-        <w:tabs>
-          <w:tab w:val="right" w:leader="dot" w:pos="9016"/>
-        </w:tabs>
-        <w:rPr>
-          <w:rFonts w:asciiTheme="minorHAnsi" w:eastAsiaTheme="minorEastAsia" w:hAnsiTheme="minorHAnsi" w:cstheme="minorBidi"/>
-          <w:noProof/>
-          <w:kern w:val="2"/>
-          <w:sz w:val="24"/>
-          <w:szCs w:val="24"/>
-          <w14:ligatures w14:val="standardContextual"/>
-        </w:rPr>
-      </w:pPr>
-      <w:hyperlink w:anchor="_Toc213325589" w:history="1">
-        <w:r>
-          <w:rPr>
-            <w:rStyle w:val="Hyperlink"/>
-            <w:noProof/>
-          </w:rPr>
-          <w:t>Best Practices</w:t>
-        </w:r>
-        <w:r>
-          <w:rPr>
-            <w:noProof/>
-            <w:webHidden/>
-          </w:rPr>
-          <w:tab/>
-        </w:r>
-        <w:r>
-          <w:rPr>
-            <w:noProof/>
-            <w:webHidden/>
-          </w:rPr>
-          <w:fldChar w:fldCharType="begin"/>
-        </w:r>
-        <w:r>
-          <w:rPr>
-            <w:noProof/>
-            <w:webHidden/>
-          </w:rPr>
-          <w:instrText xml:space="preserve"> PAGEREF _Toc213325589 \h </w:instrText>
-        </w:r>
-        <w:r>
-          <w:rPr>
-            <w:noProof/>
-            <w:webHidden/>
-          </w:rPr>
-        </w:r>
-        <w:r>
-          <w:rPr>
-            <w:noProof/>
-            <w:webHidden/>
-          </w:rPr>
-          <w:fldChar w:fldCharType="separate"/>
-        </w:r>
-        <w:r>
-          <w:rPr>
-            <w:noProof/>
-            <w:webHidden/>
-          </w:rPr>
-          <w:t>8</w:t>
-        </w:r>
-        <w:r>
-          <w:rPr>
-            <w:noProof/>
-            <w:webHidden/>
-          </w:rPr>
-          <w:fldChar w:fldCharType="end"/>
-        </w:r>
-      </w:hyperlink>
-    </w:p>
-    <w:p>
-      <w:pPr>
-        <w:pStyle w:val="TOC2"/>
-        <w:tabs>
-          <w:tab w:val="right" w:leader="dot" w:pos="9016"/>
-        </w:tabs>
-        <w:rPr>
-          <w:rFonts w:asciiTheme="minorHAnsi" w:eastAsiaTheme="minorEastAsia" w:hAnsiTheme="minorHAnsi" w:cstheme="minorBidi"/>
-          <w:noProof/>
-          <w:kern w:val="2"/>
-          <w:sz w:val="24"/>
-          <w:szCs w:val="24"/>
-          <w14:ligatures w14:val="standardContextual"/>
-        </w:rPr>
-      </w:pPr>
-      <w:hyperlink w:anchor="_Toc213325590" w:history="1">
-        <w:r>
-          <w:rPr>
-            <w:rStyle w:val="Hyperlink"/>
-            <w:noProof/>
-          </w:rPr>
-          <w:t>Naming Conventions</w:t>
-        </w:r>
-        <w:r>
-          <w:rPr>
-            <w:noProof/>
-            <w:webHidden/>
-          </w:rPr>
-          <w:tab/>
-        </w:r>
-        <w:r>
-          <w:rPr>
-            <w:noProof/>
-            <w:webHidden/>
-          </w:rPr>
-          <w:fldChar w:fldCharType="begin"/>
-        </w:r>
-        <w:r>
-          <w:rPr>
-            <w:noProof/>
-            <w:webHidden/>
-          </w:rPr>
-          <w:instrText xml:space="preserve"> PAGEREF _Toc213325590 \h </w:instrText>
-        </w:r>
-        <w:r>
-          <w:rPr>
-            <w:noProof/>
-            <w:webHidden/>
-          </w:rPr>
-        </w:r>
-        <w:r>
-          <w:rPr>
-            <w:noProof/>
-            <w:webHidden/>
-          </w:rPr>
-          <w:fldChar w:fldCharType="separate"/>
-        </w:r>
-        <w:r>
-          <w:rPr>
-            <w:noProof/>
-            <w:webHidden/>
-          </w:rPr>
-          <w:t>8</w:t>
-        </w:r>
-        <w:r>
-          <w:rPr>
-            <w:noProof/>
-            <w:webHidden/>
-          </w:rPr>
-          <w:fldChar w:fldCharType="end"/>
-        </w:r>
-      </w:hyperlink>
-    </w:p>
-    <w:p>
-      <w:pPr>
-        <w:pStyle w:val="TOC2"/>
-        <w:tabs>
-          <w:tab w:val="right" w:leader="dot" w:pos="9016"/>
-        </w:tabs>
-        <w:rPr>
-          <w:rFonts w:asciiTheme="minorHAnsi" w:eastAsiaTheme="minorEastAsia" w:hAnsiTheme="minorHAnsi" w:cstheme="minorBidi"/>
-          <w:noProof/>
-          <w:kern w:val="2"/>
-          <w:sz w:val="24"/>
-          <w:szCs w:val="24"/>
-          <w14:ligatures w14:val="standardContextual"/>
-        </w:rPr>
-      </w:pPr>
-      <w:hyperlink w:anchor="_Toc213325591" w:history="1">
-        <w:r>
-          <w:rPr>
-            <w:rStyle w:val="Hyperlink"/>
-            <w:noProof/>
-          </w:rPr>
-          <w:t>Report Generation</w:t>
-        </w:r>
-        <w:r>
-          <w:rPr>
-            <w:noProof/>
-            <w:webHidden/>
-          </w:rPr>
-          <w:tab/>
-        </w:r>
-        <w:r>
-          <w:rPr>
-            <w:noProof/>
-            <w:webHidden/>
-          </w:rPr>
-          <w:fldChar w:fldCharType="begin"/>
-        </w:r>
-        <w:r>
-          <w:rPr>
-            <w:noProof/>
-            <w:webHidden/>
-          </w:rPr>
-          <w:instrText xml:space="preserve"> PAGEREF _Toc213325591 \h </w:instrText>
-        </w:r>
-        <w:r>
-          <w:rPr>
-            <w:noProof/>
-            <w:webHidden/>
-          </w:rPr>
-        </w:r>
-        <w:r>
-          <w:rPr>
-            <w:noProof/>
-            <w:webHidden/>
-          </w:rPr>
-          <w:fldChar w:fldCharType="separate"/>
-        </w:r>
-        <w:r>
-          <w:rPr>
-            <w:noProof/>
-            <w:webHidden/>
-          </w:rPr>
-          <w:t>8</w:t>
-        </w:r>
-        <w:r>
-          <w:rPr>
-            <w:noProof/>
-            <w:webHidden/>
-          </w:rPr>
-          <w:fldChar w:fldCharType="end"/>
-        </w:r>
-      </w:hyperlink>
-    </w:p>
-    <w:p>
-      <w:pPr>
-        <w:pStyle w:val="TOC2"/>
-        <w:tabs>
-          <w:tab w:val="right" w:leader="dot" w:pos="9016"/>
-        </w:tabs>
-        <w:rPr>
-          <w:rFonts w:asciiTheme="minorHAnsi" w:eastAsiaTheme="minorEastAsia" w:hAnsiTheme="minorHAnsi" w:cstheme="minorBidi"/>
-          <w:noProof/>
-          <w:kern w:val="2"/>
-          <w:sz w:val="24"/>
-          <w:szCs w:val="24"/>
-          <w14:ligatures w14:val="standardContextual"/>
-        </w:rPr>
-      </w:pPr>
-      <w:hyperlink w:anchor="_Toc213325592" w:history="1">
-        <w:r>
-          <w:rPr>
-            <w:rStyle w:val="Hyperlink"/>
-            <w:noProof/>
-          </w:rPr>
-          <w:t>Multi-Section Courses</w:t>
-        </w:r>
-        <w:r>
-          <w:rPr>
-            <w:noProof/>
-            <w:webHidden/>
-          </w:rPr>
-          <w:tab/>
-        </w:r>
-        <w:r>
-          <w:rPr>
-            <w:noProof/>
-            <w:webHidden/>
-          </w:rPr>
-          <w:fldChar w:fldCharType="begin"/>
-        </w:r>
-        <w:r>
-          <w:rPr>
-            <w:noProof/>
-            <w:webHidden/>
-          </w:rPr>
-          <w:instrText xml:space="preserve"> PAGEREF _Toc213325592 \h </w:instrText>
-        </w:r>
-        <w:r>
-          <w:rPr>
-            <w:noProof/>
-            <w:webHidden/>
-          </w:rPr>
-        </w:r>
-        <w:r>
-          <w:rPr>
-            <w:noProof/>
-            <w:webHidden/>
-          </w:rPr>
-          <w:fldChar w:fldCharType="separate"/>
-        </w:r>
-        <w:r>
-          <w:rPr>
-            <w:noProof/>
-            <w:webHidden/>
-          </w:rPr>
-          <w:t>8</w:t>
-        </w:r>
-        <w:r>
-          <w:rPr>
-            <w:noProof/>
-            <w:webHidden/>
-          </w:rPr>
-          <w:fldChar w:fldCharType="end"/>
-        </w:r>
-      </w:hyperlink>
-    </w:p>
-    <w:p>
-      <w:pPr>
-        <w:pStyle w:val="TOC1"/>
-        <w:tabs>
-          <w:tab w:val="right" w:leader="dot" w:pos="9016"/>
-        </w:tabs>
-        <w:rPr>
-          <w:rFonts w:asciiTheme="minorHAnsi" w:eastAsiaTheme="minorEastAsia" w:hAnsiTheme="minorHAnsi" w:cstheme="minorBidi"/>
-          <w:noProof/>
-          <w:kern w:val="2"/>
-          <w:sz w:val="24"/>
-          <w:szCs w:val="24"/>
-          <w14:ligatures w14:val="standardContextual"/>
-        </w:rPr>
-      </w:pPr>
-      <w:hyperlink w:anchor="_Toc213325593" w:history="1">
-        <w:r>
-          <w:rPr>
-            <w:rStyle w:val="Hyperlink"/>
-            <w:noProof/>
-          </w:rPr>
-          <w:t>Quick Reference</w:t>
-        </w:r>
-        <w:r>
-          <w:rPr>
-            <w:noProof/>
-            <w:webHidden/>
-          </w:rPr>
-          <w:tab/>
-        </w:r>
-        <w:r>
-          <w:rPr>
-            <w:noProof/>
-            <w:webHidden/>
-          </w:rPr>
-          <w:fldChar w:fldCharType="begin"/>
-        </w:r>
-        <w:r>
-          <w:rPr>
-            <w:noProof/>
-            <w:webHidden/>
-          </w:rPr>
-          <w:instrText xml:space="preserve"> PAGEREF _Toc213325593 \h </w:instrText>
-        </w:r>
-        <w:r>
-          <w:rPr>
-            <w:noProof/>
-            <w:webHidden/>
-          </w:rPr>
-        </w:r>
-        <w:r>
-          <w:rPr>
-            <w:noProof/>
-            <w:webHidden/>
-          </w:rPr>
-          <w:fldChar w:fldCharType="separate"/>
-        </w:r>
-        <w:r>
-          <w:rPr>
-            <w:noProof/>
-            <w:webHidden/>
-          </w:rPr>
-          <w:t>9</w:t>
-        </w:r>
-        <w:r>
-          <w:rPr>
-            <w:noProof/>
-            <w:webHidden/>
-          </w:rPr>
-          <w:fldChar w:fldCharType="end"/>
-        </w:r>
-      </w:hyperlink>
-    </w:p>
-    <w:p>
-      <w:pPr>
-        <w:pStyle w:val="TOC2"/>
-        <w:tabs>
-          <w:tab w:val="right" w:leader="dot" w:pos="9016"/>
-        </w:tabs>
-        <w:rPr>
-          <w:rFonts w:asciiTheme="minorHAnsi" w:eastAsiaTheme="minorEastAsia" w:hAnsiTheme="minorHAnsi" w:cstheme="minorBidi"/>
-          <w:noProof/>
-          <w:kern w:val="2"/>
-          <w:sz w:val="24"/>
-          <w:szCs w:val="24"/>
-          <w14:ligatures w14:val="standardContextual"/>
-        </w:rPr>
-      </w:pPr>
-      <w:hyperlink w:anchor="_Toc213325594" w:history="1">
-        <w:r>
-          <w:rPr>
-            <w:rStyle w:val="Hyperlink"/>
-            <w:noProof/>
-          </w:rPr>
-          <w:t>Common Workflow</w:t>
-        </w:r>
-        <w:r>
-          <w:rPr>
-            <w:noProof/>
-            <w:webHidden/>
-          </w:rPr>
-          <w:tab/>
-        </w:r>
-        <w:r>
-          <w:rPr>
-            <w:noProof/>
-            <w:webHidden/>
-          </w:rPr>
-          <w:fldChar w:fldCharType="begin"/>
-        </w:r>
-        <w:r>
-          <w:rPr>
-            <w:noProof/>
-            <w:webHidden/>
-          </w:rPr>
-          <w:instrText xml:space="preserve"> PAGEREF _Toc213325594 \h </w:instrText>
-        </w:r>
-        <w:r>
-          <w:rPr>
-            <w:noProof/>
-            <w:webHidden/>
-          </w:rPr>
-        </w:r>
-        <w:r>
-          <w:rPr>
-            <w:noProof/>
-            <w:webHidden/>
-          </w:rPr>
-          <w:fldChar w:fldCharType="separate"/>
-        </w:r>
-        <w:r>
-          <w:rPr>
-            <w:noProof/>
-            <w:webHidden/>
-          </w:rPr>
-          <w:t>9</w:t>
-        </w:r>
-        <w:r>
-          <w:rPr>
-            <w:noProof/>
-            <w:webHidden/>
-          </w:rPr>
-          <w:fldChar w:fldCharType="end"/>
-        </w:r>
-      </w:hyperlink>
-    </w:p>
-    <w:p>
-      <w:pPr>
-        <w:pStyle w:val="TOC2"/>
-        <w:tabs>
-          <w:tab w:val="right" w:leader="dot" w:pos="9016"/>
-        </w:tabs>
-        <w:rPr>
-          <w:rFonts w:asciiTheme="minorHAnsi" w:eastAsiaTheme="minorEastAsia" w:hAnsiTheme="minorHAnsi" w:cstheme="minorBidi"/>
-          <w:noProof/>
-          <w:kern w:val="2"/>
-          <w:sz w:val="24"/>
-          <w:szCs w:val="24"/>
-          <w14:ligatures w14:val="standardContextual"/>
-        </w:rPr>
-      </w:pPr>
-      <w:hyperlink w:anchor="_Toc213325595" w:history="1">
-        <w:r>
-          <w:rPr>
-            <w:rStyle w:val="Hyperlink"/>
-            <w:noProof/>
-          </w:rPr>
-          <w:t>Button Guide</w:t>
-        </w:r>
-        <w:r>
-          <w:rPr>
-            <w:noProof/>
-            <w:webHidden/>
-          </w:rPr>
-          <w:tab/>
-        </w:r>
-        <w:r>
-          <w:rPr>
-            <w:noProof/>
-            <w:webHidden/>
-          </w:rPr>
-          <w:fldChar w:fldCharType="begin"/>
-        </w:r>
-        <w:r>
-          <w:rPr>
-            <w:noProof/>
-            <w:webHidden/>
-          </w:rPr>
-          <w:instrText xml:space="preserve"> PAGEREF _Toc213325595 \h </w:instrText>
-        </w:r>
-        <w:r>
-          <w:rPr>
-            <w:noProof/>
-            <w:webHidden/>
-          </w:rPr>
-        </w:r>
-        <w:r>
-          <w:rPr>
-            <w:noProof/>
-            <w:webHidden/>
-          </w:rPr>
-          <w:fldChar w:fldCharType="separate"/>
-        </w:r>
-        <w:r>
-          <w:rPr>
-            <w:noProof/>
-            <w:webHidden/>
-          </w:rPr>
-          <w:t>9</w:t>
-        </w:r>
-        <w:r>
-          <w:rPr>
-            <w:noProof/>
-            <w:webHidden/>
-          </w:rPr>
-          <w:fldChar w:fldCharType="end"/>
-        </w:r>
-      </w:hyperlink>
-    </w:p>
-    <w:p>
-      <w:pPr>
-        <w:pStyle w:val="TOC1"/>
-        <w:tabs>
-          <w:tab w:val="right" w:leader="dot" w:pos="9016"/>
-        </w:tabs>
-        <w:rPr>
-          <w:rFonts w:asciiTheme="minorHAnsi" w:eastAsiaTheme="minorEastAsia" w:hAnsiTheme="minorHAnsi" w:cstheme="minorBidi"/>
-          <w:noProof/>
-          <w:kern w:val="2"/>
-          <w:sz w:val="24"/>
-          <w:szCs w:val="24"/>
-          <w14:ligatures w14:val="standardContextual"/>
-        </w:rPr>
-      </w:pPr>
-      <w:hyperlink w:anchor="_Toc213325596" w:history="1">
-        <w:r>
-          <w:rPr>
-            <w:rStyle w:val="Hyperlink"/>
-            <w:noProof/>
-          </w:rPr>
-          <w:t>Troubleshooting</w:t>
-        </w:r>
-        <w:r>
-          <w:rPr>
-            <w:noProof/>
-            <w:webHidden/>
-          </w:rPr>
-          <w:tab/>
-        </w:r>
-        <w:r>
-          <w:rPr>
-            <w:noProof/>
-            <w:webHidden/>
-          </w:rPr>
-          <w:fldChar w:fldCharType="begin"/>
-        </w:r>
-        <w:r>
-          <w:rPr>
-            <w:noProof/>
-            <w:webHidden/>
-          </w:rPr>
-          <w:instrText xml:space="preserve"> PAGEREF _Toc213325596 \h </w:instrText>
-        </w:r>
-        <w:r>
-          <w:rPr>
-            <w:noProof/>
-            <w:webHidden/>
-          </w:rPr>
-        </w:r>
-        <w:r>
-          <w:rPr>
-            <w:noProof/>
-            <w:webHidden/>
-          </w:rPr>
-          <w:fldChar w:fldCharType="separate"/>
-        </w:r>
-        <w:r>
-          <w:rPr>
-            <w:noProof/>
-            <w:webHidden/>
-          </w:rPr>
-          <w:t>10</w:t>
-        </w:r>
-        <w:r>
-          <w:rPr>
-            <w:noProof/>
-            <w:webHidden/>
-          </w:rPr>
-          <w:fldChar w:fldCharType="end"/>
-        </w:r>
-      </w:hyperlink>
-    </w:p>
-    <w:p>
-      <w:pPr>
-        <w:pStyle w:val="TOC2"/>
-        <w:tabs>
-          <w:tab w:val="right" w:leader="dot" w:pos="9016"/>
-        </w:tabs>
-        <w:rPr>
-          <w:rFonts w:asciiTheme="minorHAnsi" w:eastAsiaTheme="minorEastAsia" w:hAnsiTheme="minorHAnsi" w:cstheme="minorBidi"/>
-          <w:noProof/>
-          <w:kern w:val="2"/>
-          <w:sz w:val="24"/>
-          <w:szCs w:val="24"/>
-          <w14:ligatures w14:val="standardContextual"/>
-        </w:rPr>
-      </w:pPr>
-      <w:hyperlink w:anchor="_Toc213325597" w:history="1">
-        <w:r>
-          <w:rPr>
-            <w:rStyle w:val="Hyperlink"/>
-            <w:noProof/>
-          </w:rPr>
-          <w:t>Template Not Loading Correctly</w:t>
-        </w:r>
-        <w:r>
-          <w:rPr>
-            <w:noProof/>
-            <w:webHidden/>
-          </w:rPr>
-          <w:tab/>
-        </w:r>
-        <w:r>
-          <w:rPr>
-            <w:noProof/>
-            <w:webHidden/>
-          </w:rPr>
-          <w:fldChar w:fldCharType="begin"/>
-        </w:r>
-        <w:r>
-          <w:rPr>
-            <w:noProof/>
-            <w:webHidden/>
-          </w:rPr>
-          <w:instrText xml:space="preserve"> PAGEREF _Toc213325597 \h </w:instrText>
-        </w:r>
-        <w:r>
-          <w:rPr>
-            <w:noProof/>
-            <w:webHidden/>
-          </w:rPr>
-        </w:r>
-        <w:r>
-          <w:rPr>
-            <w:noProof/>
-            <w:webHidden/>
-          </w:rPr>
-          <w:fldChar w:fldCharType="separate"/>
-        </w:r>
-        <w:r>
-          <w:rPr>
-            <w:noProof/>
-            <w:webHidden/>
-          </w:rPr>
-          <w:t>10</w:t>
-        </w:r>
-        <w:r>
-          <w:rPr>
-            <w:noProof/>
-            <w:webHidden/>
-          </w:rPr>
-          <w:fldChar w:fldCharType="end"/>
-        </w:r>
-      </w:hyperlink>
-    </w:p>
-    <w:p>
-      <w:pPr>
-        <w:pStyle w:val="TOC2"/>
-        <w:tabs>
-          <w:tab w:val="right" w:leader="dot" w:pos="9016"/>
-        </w:tabs>
-        <w:rPr>
-          <w:rFonts w:asciiTheme="minorHAnsi" w:eastAsiaTheme="minorEastAsia" w:hAnsiTheme="minorHAnsi" w:cstheme="minorBidi"/>
-          <w:noProof/>
-          <w:kern w:val="2"/>
-          <w:sz w:val="24"/>
-          <w:szCs w:val="24"/>
-          <w14:ligatures w14:val="standardContextual"/>
-        </w:rPr>
-      </w:pPr>
-      <w:hyperlink w:anchor="_Toc213325598" w:history="1">
-        <w:r>
-          <w:rPr>
-            <w:rStyle w:val="Hyperlink"/>
-            <w:noProof/>
-          </w:rPr>
-          <w:t>Missing Assignment Parts in Loaded Outcome</w:t>
-        </w:r>
-        <w:r>
-          <w:rPr>
-            <w:noProof/>
-            <w:webHidden/>
-          </w:rPr>
-          <w:tab/>
-        </w:r>
-        <w:r>
-          <w:rPr>
-            <w:noProof/>
-            <w:webHidden/>
-          </w:rPr>
-          <w:fldChar w:fldCharType="begin"/>
-        </w:r>
-        <w:r>
-          <w:rPr>
-            <w:noProof/>
-            <w:webHidden/>
-          </w:rPr>
-          <w:instrText xml:space="preserve"> PAGEREF _Toc213325598 \h </w:instrText>
-        </w:r>
-        <w:r>
-          <w:rPr>
-            <w:noProof/>
-            <w:webHidden/>
-          </w:rPr>
-        </w:r>
-        <w:r>
-          <w:rPr>
-            <w:noProof/>
-            <w:webHidden/>
-          </w:rPr>
-          <w:fldChar w:fldCharType="separate"/>
-        </w:r>
-        <w:r>
-          <w:rPr>
-            <w:noProof/>
-            <w:webHidden/>
-          </w:rPr>
-          <w:t>10</w:t>
-        </w:r>
-        <w:r>
-          <w:rPr>
-            <w:noProof/>
-            <w:webHidden/>
-          </w:rPr>
-          <w:fldChar w:fldCharType="end"/>
-        </w:r>
-      </w:hyperlink>
-    </w:p>
-    <w:p>
-      <w:pPr>
-        <w:pStyle w:val="TOC2"/>
-        <w:tabs>
-          <w:tab w:val="right" w:leader="dot" w:pos="9016"/>
-        </w:tabs>
-        <w:rPr>
-          <w:rFonts w:asciiTheme="minorHAnsi" w:eastAsiaTheme="minorEastAsia" w:hAnsiTheme="minorHAnsi" w:cstheme="minorBidi"/>
-          <w:noProof/>
-          <w:kern w:val="2"/>
-          <w:sz w:val="24"/>
-          <w:szCs w:val="24"/>
-          <w14:ligatures w14:val="standardContextual"/>
-        </w:rPr>
-      </w:pPr>
-      <w:hyperlink w:anchor="_Toc213325599" w:history="1">
-        <w:r>
-          <w:rPr>
-            <w:rStyle w:val="Hyperlink"/>
-            <w:noProof/>
-          </w:rPr>
-          <w:t>Report Shows No Data</w:t>
-        </w:r>
-        <w:r>
-          <w:rPr>
-            <w:noProof/>
-            <w:webHidden/>
-          </w:rPr>
-          <w:tab/>
-        </w:r>
-        <w:r>
-          <w:rPr>
-            <w:noProof/>
-            <w:webHidden/>
-          </w:rPr>
-          <w:fldChar w:fldCharType="begin"/>
-        </w:r>
-        <w:r>
-          <w:rPr>
-            <w:noProof/>
-            <w:webHidden/>
-          </w:rPr>
-          <w:instrText xml:space="preserve"> PAGEREF _Toc213325599 \h </w:instrText>
-        </w:r>
-        <w:r>
-          <w:rPr>
-            <w:noProof/>
-            <w:webHidden/>
-          </w:rPr>
-        </w:r>
-        <w:r>
-          <w:rPr>
-            <w:noProof/>
-            <w:webHidden/>
-          </w:rPr>
-          <w:fldChar w:fldCharType="separate"/>
-        </w:r>
-        <w:r>
-          <w:rPr>
-            <w:noProof/>
-            <w:webHidden/>
-          </w:rPr>
-          <w:t>10</w:t>
-        </w:r>
-        <w:r>
-          <w:rPr>
-            <w:noProof/>
-            <w:webHidden/>
-          </w:rPr>
-          <w:fldChar w:fldCharType="end"/>
-        </w:r>
-      </w:hyperlink>
-    </w:p>
-    <w:p>
-      <w:pPr>
-        <w:pStyle w:val="TOC2"/>
-        <w:tabs>
-          <w:tab w:val="right" w:leader="dot" w:pos="9016"/>
-        </w:tabs>
-        <w:rPr>
-          <w:rFonts w:asciiTheme="minorHAnsi" w:eastAsiaTheme="minorEastAsia" w:hAnsiTheme="minorHAnsi" w:cstheme="minorBidi"/>
-          <w:noProof/>
-          <w:kern w:val="2"/>
-          <w:sz w:val="24"/>
-          <w:szCs w:val="24"/>
-          <w14:ligatures w14:val="standardContextual"/>
-        </w:rPr>
-      </w:pPr>
-      <w:hyperlink w:anchor="_Toc213325600" w:history="1">
-        <w:r>
-          <w:rPr>
-            <w:rStyle w:val="Hyperlink"/>
-            <w:noProof/>
-          </w:rPr>
-          <w:t>Connection Issues</w:t>
-        </w:r>
-        <w:r>
-          <w:rPr>
-            <w:noProof/>
-            <w:webHidden/>
-          </w:rPr>
-          <w:tab/>
-        </w:r>
-        <w:r>
-          <w:rPr>
-            <w:noProof/>
-            <w:webHidden/>
-          </w:rPr>
-          <w:fldChar w:fldCharType="begin"/>
-        </w:r>
-        <w:r>
-          <w:rPr>
-            <w:noProof/>
-            <w:webHidden/>
-          </w:rPr>
-          <w:instrText xml:space="preserve"> PAGEREF _Toc213325600 \h </w:instrText>
-        </w:r>
-        <w:r>
-          <w:rPr>
-            <w:noProof/>
-            <w:webHidden/>
-          </w:rPr>
-        </w:r>
-        <w:r>
-          <w:rPr>
-            <w:noProof/>
-            <w:webHidden/>
-          </w:rPr>
-          <w:fldChar w:fldCharType="separate"/>
-        </w:r>
-        <w:r>
-          <w:rPr>
-            <w:noProof/>
-            <w:webHidden/>
-          </w:rPr>
-          <w:t>10</w:t>
-        </w:r>
-        <w:r>
-          <w:rPr>
-            <w:noProof/>
-            <w:webHidden/>
-          </w:rPr>
-          <w:fldChar w:fldCharType="end"/>
-        </w:r>
-      </w:hyperlink>
-    </w:p>
-    <w:p>
-      <w:pPr>
-        <w:pStyle w:val="TOC2"/>
-        <w:tabs>
-          <w:tab w:val="right" w:leader="dot" w:pos="9016"/>
-        </w:tabs>
-        <w:rPr>
-          <w:rFonts w:asciiTheme="minorHAnsi" w:eastAsiaTheme="minorEastAsia" w:hAnsiTheme="minorHAnsi" w:cstheme="minorBidi"/>
-          <w:noProof/>
-          <w:kern w:val="2"/>
-          <w:sz w:val="24"/>
-          <w:szCs w:val="24"/>
-          <w14:ligatures w14:val="standardContextual"/>
-        </w:rPr>
-      </w:pPr>
-      <w:hyperlink w:anchor="_Toc213325601" w:history="1">
-        <w:r>
-          <w:rPr>
-            <w:rStyle w:val="Hyperlink"/>
-            <w:noProof/>
-          </w:rPr>
-          <w:t>Known Quirks</w:t>
-        </w:r>
-        <w:r>
-          <w:rPr>
-            <w:noProof/>
-            <w:webHidden/>
-          </w:rPr>
-          <w:tab/>
-        </w:r>
-        <w:r>
-          <w:rPr>
-            <w:noProof/>
-            <w:webHidden/>
-          </w:rPr>
-          <w:fldChar w:fldCharType="begin"/>
-        </w:r>
-        <w:r>
-          <w:rPr>
-            <w:noProof/>
-            <w:webHidden/>
-          </w:rPr>
-          <w:instrText xml:space="preserve"> PAGEREF _Toc213325601 \h </w:instrText>
-        </w:r>
-        <w:r>
-          <w:rPr>
-            <w:noProof/>
-            <w:webHidden/>
-          </w:rPr>
-        </w:r>
-        <w:r>
-          <w:rPr>
-            <w:noProof/>
-            <w:webHidden/>
-          </w:rPr>
-          <w:fldChar w:fldCharType="separate"/>
-        </w:r>
-        <w:r>
-          <w:rPr>
-            <w:noProof/>
-            <w:webHidden/>
-          </w:rPr>
-          <w:t>11</w:t>
-        </w:r>
-        <w:r>
-          <w:rPr>
-            <w:noProof/>
-            <w:webHidden/>
-          </w:rPr>
-          <w:fldChar w:fldCharType="end"/>
-        </w:r>
-      </w:hyperlink>
-    </w:p>
-    <w:p>
-      <w:pPr>
-        <w:pStyle w:val="TOC2"/>
-        <w:tabs>
-          <w:tab w:val="right" w:leader="dot" w:pos="9016"/>
-        </w:tabs>
-        <w:rPr>
-          <w:rFonts w:asciiTheme="minorHAnsi" w:eastAsiaTheme="minorEastAsia" w:hAnsiTheme="minorHAnsi" w:cstheme="minorBidi"/>
-          <w:noProof/>
-          <w:kern w:val="2"/>
-          <w:sz w:val="24"/>
-          <w:szCs w:val="24"/>
-          <w14:ligatures w14:val="standardContextual"/>
-        </w:rPr>
-      </w:pPr>
-      <w:hyperlink w:anchor="_Toc213325602" w:history="1">
-        <w:r>
-          <w:rPr>
-            <w:rStyle w:val="Hyperlink"/>
-            <w:noProof/>
-          </w:rPr>
-          <w:t>Improvements for Future Releases</w:t>
-        </w:r>
-        <w:r>
-          <w:rPr>
-            <w:noProof/>
-            <w:webHidden/>
-          </w:rPr>
-          <w:tab/>
-        </w:r>
-        <w:r>
-          <w:rPr>
-            <w:noProof/>
-            <w:webHidden/>
-          </w:rPr>
-          <w:fldChar w:fldCharType="begin"/>
-        </w:r>
-        <w:r>
-          <w:rPr>
-            <w:noProof/>
-            <w:webHidden/>
-          </w:rPr>
-          <w:instrText xml:space="preserve"> PAGEREF _Toc213325602 \h </w:instrText>
-        </w:r>
-        <w:r>
-          <w:rPr>
-            <w:noProof/>
-            <w:webHidden/>
-          </w:rPr>
-        </w:r>
-        <w:r>
-          <w:rPr>
-            <w:noProof/>
-            <w:webHidden/>
-          </w:rPr>
-          <w:fldChar w:fldCharType="separate"/>
-        </w:r>
-        <w:r>
-          <w:rPr>
-            <w:noProof/>
-            <w:webHidden/>
-          </w:rPr>
-          <w:t>11</w:t>
+          <w:t>12</w:t>
         </w:r>
         <w:r>
           <w:rPr>
@@ -2465,69 +1078,90 @@
         <w:pStyle w:val="Heading1"/>
         <w:spacing w:before="0"/>
       </w:pPr>
-      <w:bookmarkStart w:id="0" w:name="_Toc213325572"/>
-      <w:r>
-        <w:t>Introduction</w:t>
-      </w:r>
-      <w:bookmarkEnd w:id="0"/>
-    </w:p>
-    <w:p>
-      <w:pPr>
-        <w:spacing w:after="120"/>
-      </w:pPr>
-      <w:r>
-        <w:t>Panther</w:t>
-      </w:r>
-      <w:r>
-        <w:t xml:space="preserve"> </w:t>
-      </w:r>
-      <w:r>
-        <w:t>Assess</w:t>
-      </w:r>
-      <w:r>
-        <w:t>ment</w:t>
-      </w:r>
-      <w:r>
-        <w:t xml:space="preserve"> is a powerful assessment reporting tool that helps faculty generate comprehensive outcome reports from Canvas. This guide will walk you through every step of using the application.</w:t>
-      </w:r>
-    </w:p>
-    <w:p>
-      <w:pPr>
-        <w:spacing w:after="240"/>
-      </w:pPr>
-      <w:r>
+    </w:p>
+    <w:p>
+      <w:pPr>
         <w:rPr>
           <w:b/>
           <w:bCs/>
-        </w:rPr>
-        <w:t>What Panther</w:t>
-      </w:r>
+          <w:color w:val="770000"/>
+          <w:sz w:val="32"/>
+          <w:szCs w:val="32"/>
+        </w:rPr>
+      </w:pPr>
+      <w:r>
+        <w:br w:type="page"/>
+      </w:r>
+    </w:p>
+    <w:p>
+      <w:pPr>
+        <w:pStyle w:val="Heading1"/>
+        <w:spacing w:before="0"/>
+      </w:pPr>
+      <w:bookmarkStart w:id="0" w:name="_Toc215574257"/>
+      <w:r>
+        <w:lastRenderedPageBreak/>
+        <w:t>Introduction</w:t>
+      </w:r>
+      <w:bookmarkEnd w:id="0"/>
+    </w:p>
+    <w:p>
+      <w:pPr>
+        <w:spacing w:after="120"/>
+      </w:pPr>
+      <w:r>
+        <w:t>Panther</w:t>
+      </w:r>
+      <w:r>
+        <w:t xml:space="preserve"> </w:t>
+      </w:r>
+      <w:r>
+        <w:t>Assess</w:t>
+      </w:r>
+      <w:r>
+        <w:t>ment</w:t>
+      </w:r>
+      <w:r>
+        <w:t xml:space="preserve"> is a powerful assessment reporting tool that helps faculty generate comprehensive outcome reports from Canvas. This guide will walk you through every step of using the application.</w:t>
+      </w:r>
+    </w:p>
+    <w:p>
+      <w:pPr>
+        <w:spacing w:after="240"/>
+      </w:pPr>
       <w:r>
         <w:rPr>
           <w:b/>
           <w:bCs/>
         </w:rPr>
-        <w:t xml:space="preserve"> </w:t>
+        <w:t>What Panther</w:t>
       </w:r>
       <w:r>
         <w:rPr>
           <w:b/>
           <w:bCs/>
         </w:rPr>
-        <w:t>Assess</w:t>
+        <w:t xml:space="preserve"> </w:t>
       </w:r>
       <w:r>
         <w:rPr>
           <w:b/>
           <w:bCs/>
         </w:rPr>
-        <w:t>ment</w:t>
+        <w:t>Assess</w:t>
       </w:r>
       <w:r>
         <w:rPr>
           <w:b/>
           <w:bCs/>
         </w:rPr>
+        <w:t>ment</w:t>
+      </w:r>
+      <w:r>
+        <w:rPr>
+          <w:b/>
+          <w:bCs/>
+        </w:rPr>
         <w:t xml:space="preserve"> Does:</w:t>
       </w:r>
     </w:p>
@@ -2611,7 +1245,7 @@
         <w:pStyle w:val="Heading1"/>
         <w:spacing w:before="0"/>
       </w:pPr>
-      <w:bookmarkStart w:id="1" w:name="_Toc213325573"/>
+      <w:bookmarkStart w:id="1" w:name="_Toc215574258"/>
       <w:r>
         <w:lastRenderedPageBreak/>
         <w:t>Getting Started</w:t>
@@ -2623,72 +1257,68 @@
         <w:pStyle w:val="Heading2"/>
       </w:pPr>
       <w:bookmarkStart w:id="2" w:name="_Toc212632234"/>
-      <w:bookmarkStart w:id="3" w:name="_Toc213325574"/>
       <w:r>
         <w:t>System Requirements</w:t>
       </w:r>
       <w:bookmarkEnd w:id="2"/>
+    </w:p>
+    <w:p>
+      <w:pPr>
+        <w:pStyle w:val="ListParagraph"/>
+        <w:numPr>
+          <w:ilvl w:val="0"/>
+          <w:numId w:val="13"/>
+        </w:numPr>
+      </w:pPr>
+      <w:r>
+        <w:t>macOS 10.14 or later, or Windows 10 or later</w:t>
+      </w:r>
+    </w:p>
+    <w:p>
+      <w:pPr>
+        <w:pStyle w:val="ListParagraph"/>
+        <w:numPr>
+          <w:ilvl w:val="0"/>
+          <w:numId w:val="13"/>
+        </w:numPr>
+      </w:pPr>
+      <w:r>
+        <w:t>Active Canvas LMS account with instructor access</w:t>
+      </w:r>
+    </w:p>
+    <w:p>
+      <w:pPr>
+        <w:pStyle w:val="ListParagraph"/>
+        <w:numPr>
+          <w:ilvl w:val="0"/>
+          <w:numId w:val="13"/>
+        </w:numPr>
+      </w:pPr>
+      <w:r>
+        <w:t>Internet connection for Canvas API access</w:t>
+      </w:r>
+    </w:p>
+    <w:p>
+      <w:pPr>
+        <w:pStyle w:val="ListParagraph"/>
+        <w:numPr>
+          <w:ilvl w:val="0"/>
+          <w:numId w:val="13"/>
+        </w:numPr>
+      </w:pPr>
+      <w:r>
+        <w:t>Microsoft Excel or compatible spreadsheet software</w:t>
+      </w:r>
+    </w:p>
+    <w:p>
+      <w:pPr>
+        <w:pStyle w:val="Heading2"/>
+      </w:pPr>
+      <w:bookmarkStart w:id="3" w:name="_Toc212632235"/>
+      <w:r>
+        <w:t>First Launch and Authentication</w:t>
+      </w:r>
       <w:bookmarkEnd w:id="3"/>
-    </w:p>
-    <w:p>
-      <w:pPr>
-        <w:pStyle w:val="ListParagraph"/>
-        <w:numPr>
-          <w:ilvl w:val="0"/>
-          <w:numId w:val="13"/>
-        </w:numPr>
-      </w:pPr>
-      <w:r>
-        <w:t>macOS 10.14 or later, or Windows 10 or later</w:t>
-      </w:r>
-    </w:p>
-    <w:p>
-      <w:pPr>
-        <w:pStyle w:val="ListParagraph"/>
-        <w:numPr>
-          <w:ilvl w:val="0"/>
-          <w:numId w:val="13"/>
-        </w:numPr>
-      </w:pPr>
-      <w:r>
-        <w:t>Active Canvas LMS account with instructor access</w:t>
-      </w:r>
-    </w:p>
-    <w:p>
-      <w:pPr>
-        <w:pStyle w:val="ListParagraph"/>
-        <w:numPr>
-          <w:ilvl w:val="0"/>
-          <w:numId w:val="13"/>
-        </w:numPr>
-      </w:pPr>
-      <w:r>
-        <w:t>Internet connection for Canvas API access</w:t>
-      </w:r>
-    </w:p>
-    <w:p>
-      <w:pPr>
-        <w:pStyle w:val="ListParagraph"/>
-        <w:numPr>
-          <w:ilvl w:val="0"/>
-          <w:numId w:val="13"/>
-        </w:numPr>
-      </w:pPr>
-      <w:r>
-        <w:t>Microsoft Excel or compatible spreadsheet software</w:t>
-      </w:r>
-    </w:p>
-    <w:p>
-      <w:pPr>
-        <w:pStyle w:val="Heading2"/>
-      </w:pPr>
-      <w:bookmarkStart w:id="4" w:name="_Toc212632235"/>
-      <w:bookmarkStart w:id="5" w:name="_Toc213325575"/>
-      <w:r>
-        <w:t>First Launch and Authentication</w:t>
-      </w:r>
-      <w:bookmarkEnd w:id="4"/>
-      <w:bookmarkEnd w:id="5"/>
     </w:p>
     <w:p>
       <w:pPr>
@@ -2886,6 +1516,7 @@
     <w:p/>
     <w:tbl>
       <w:tblPr>
+        <w:tblStyle w:val="Normal"/>
         <w:tblW w:w="100" w:type="auto"/>
         <w:tblBorders>
           <w:top w:val="single" w:sz="4" w:space="0" w:color="auto"/>
@@ -2904,18 +1535,12 @@
         <w:tblLook w:val="0000" w:firstRow="0" w:lastRow="0" w:firstColumn="0" w:lastColumn="0" w:noHBand="0" w:noVBand="0"/>
       </w:tblPr>
       <w:tblGrid>
-        <w:gridCol w:w="9024"/>
+        <w:gridCol w:w="9016"/>
       </w:tblGrid>
       <w:tr>
         <w:tc>
           <w:tcPr>
             <w:tcW w:w="9360" w:type="dxa"/>
-            <w:tcBorders>
-              <w:top w:val="single" w:sz="1" w:space="0" w:color="CBCCCE"/>
-              <w:left w:val="single" w:sz="1" w:space="0" w:color="CBCCCE"/>
-              <w:bottom w:val="single" w:sz="1" w:space="0" w:color="CBCCCE"/>
-              <w:right w:val="single" w:sz="1" w:space="0" w:color="CBCCCE"/>
-            </w:tcBorders>
             <w:shd w:val="clear" w:color="auto" w:fill="FFFFCC"/>
           </w:tcPr>
           <w:p>
@@ -2978,12 +1603,12 @@
       <w:pPr>
         <w:pStyle w:val="Heading1"/>
       </w:pPr>
-      <w:bookmarkStart w:id="6" w:name="_Toc213325576"/>
+      <w:bookmarkStart w:id="4" w:name="_Toc215574259"/>
       <w:r>
         <w:lastRenderedPageBreak/>
         <w:t>Selecting Courses</w:t>
       </w:r>
-      <w:bookmarkEnd w:id="6"/>
+      <w:bookmarkEnd w:id="4"/>
     </w:p>
     <w:p>
       <w:pPr>
@@ -2997,11 +1622,9 @@
       <w:pPr>
         <w:pStyle w:val="Heading2"/>
       </w:pPr>
-      <w:bookmarkStart w:id="7" w:name="_Toc213325577"/>
       <w:r>
         <w:t>Using Filters</w:t>
       </w:r>
-      <w:bookmarkEnd w:id="7"/>
     </w:p>
     <w:p>
       <w:pPr>
@@ -3079,11 +1702,9 @@
       <w:pPr>
         <w:pStyle w:val="Heading2"/>
       </w:pPr>
-      <w:bookmarkStart w:id="8" w:name="_Toc213325578"/>
       <w:r>
         <w:t>Selecting Courses</w:t>
       </w:r>
-      <w:bookmarkEnd w:id="8"/>
     </w:p>
     <w:p>
       <w:pPr>
@@ -3131,12 +1752,12 @@
       <w:pPr>
         <w:pStyle w:val="Heading1"/>
       </w:pPr>
-      <w:bookmarkStart w:id="9" w:name="_Toc213325579"/>
+      <w:bookmarkStart w:id="5" w:name="_Toc215574260"/>
       <w:r>
         <w:lastRenderedPageBreak/>
         <w:t>Creating Outcomes</w:t>
       </w:r>
-      <w:bookmarkEnd w:id="9"/>
+      <w:bookmarkEnd w:id="5"/>
     </w:p>
     <w:p>
       <w:pPr>
@@ -3162,11 +1783,9 @@
       <w:pPr>
         <w:pStyle w:val="Heading2"/>
       </w:pPr>
-      <w:bookmarkStart w:id="10" w:name="_Toc213325580"/>
       <w:r>
         <w:t>Adding a New Outcome</w:t>
       </w:r>
-      <w:bookmarkEnd w:id="10"/>
     </w:p>
     <w:p>
       <w:pPr>
@@ -3257,11 +1876,9 @@
       <w:pPr>
         <w:pStyle w:val="Heading2"/>
       </w:pPr>
-      <w:bookmarkStart w:id="11" w:name="_Toc213325581"/>
       <w:r>
         <w:t>Configuring Assignment Parts</w:t>
       </w:r>
-      <w:bookmarkEnd w:id="11"/>
     </w:p>
     <w:p>
       <w:pPr>
@@ -3426,7 +2043,7 @@
         <w:tblLook w:val="0000" w:firstRow="0" w:lastRow="0" w:firstColumn="0" w:lastColumn="0" w:noHBand="0" w:noVBand="0"/>
       </w:tblPr>
       <w:tblGrid>
-        <w:gridCol w:w="9024"/>
+        <w:gridCol w:w="9016"/>
       </w:tblGrid>
       <w:tr>
         <w:trPr>
@@ -3435,12 +2052,6 @@
         <w:tc>
           <w:tcPr>
             <w:tcW w:w="9360" w:type="dxa"/>
-            <w:tcBorders>
-              <w:top w:val="single" w:sz="1" w:space="0" w:color="CBCCCE"/>
-              <w:left w:val="single" w:sz="1" w:space="0" w:color="CBCCCE"/>
-              <w:bottom w:val="single" w:sz="1" w:space="0" w:color="CBCCCE"/>
-              <w:right w:val="single" w:sz="1" w:space="0" w:color="CBCCCE"/>
-            </w:tcBorders>
             <w:shd w:val="clear" w:color="auto" w:fill="FFFFCC"/>
           </w:tcPr>
           <w:p>
@@ -3479,12 +2090,12 @@
       <w:pPr>
         <w:pStyle w:val="Heading1"/>
       </w:pPr>
-      <w:bookmarkStart w:id="12" w:name="_Toc213325582"/>
+      <w:bookmarkStart w:id="6" w:name="_Toc215574261"/>
       <w:r>
         <w:lastRenderedPageBreak/>
         <w:t>Working with Templates</w:t>
       </w:r>
-      <w:bookmarkEnd w:id="12"/>
+      <w:bookmarkEnd w:id="6"/>
     </w:p>
     <w:p>
       <w:pPr>
@@ -3504,11 +2115,9 @@
       <w:pPr>
         <w:pStyle w:val="Heading2"/>
       </w:pPr>
-      <w:bookmarkStart w:id="13" w:name="_Toc213325583"/>
       <w:r>
         <w:t>Saving a Template</w:t>
       </w:r>
-      <w:bookmarkEnd w:id="13"/>
     </w:p>
     <w:p>
       <w:pPr>
@@ -3562,15 +2171,15 @@
         <w:spacing w:after="240"/>
       </w:pPr>
       <w:r>
-        <w:t xml:space="preserve">If a course has multiple assessment items, they can all be saved in one </w:t>
+        <w:t xml:space="preserve">If a course has multiple assessment items, they can all be saved in one template so the report only </w:t>
       </w:r>
       <w:proofErr w:type="gramStart"/>
       <w:r>
-        <w:t>template</w:t>
+        <w:t>has to</w:t>
       </w:r>
       <w:proofErr w:type="gramEnd"/>
       <w:r>
-        <w:t xml:space="preserve"> so the report only has to be run once</w:t>
+        <w:t xml:space="preserve"> be run once</w:t>
       </w:r>
       <w:r>
         <w:t xml:space="preserve">. </w:t>
@@ -3580,7 +2189,7 @@
       <w:pPr>
         <w:spacing w:after="120"/>
       </w:pPr>
-      <w:commentRangeStart w:id="14"/>
+      <w:commentRangeStart w:id="7"/>
       <w:r>
         <w:rPr>
           <w:b/>
@@ -3612,23 +2221,21 @@
       <w:r>
         <w:t xml:space="preserve"> folder next to the program</w:t>
       </w:r>
-      <w:commentRangeEnd w:id="14"/>
+      <w:commentRangeEnd w:id="7"/>
       <w:r>
         <w:rPr>
           <w:rStyle w:val="CommentReference"/>
         </w:rPr>
-        <w:commentReference w:id="14"/>
+        <w:commentReference w:id="7"/>
       </w:r>
     </w:p>
     <w:p>
       <w:pPr>
         <w:pStyle w:val="Heading2"/>
       </w:pPr>
-      <w:bookmarkStart w:id="15" w:name="_Toc213325584"/>
       <w:r>
         <w:t>Loading a Template</w:t>
       </w:r>
-      <w:bookmarkEnd w:id="15"/>
     </w:p>
     <w:p>
       <w:pPr>
@@ -3717,18 +2324,12 @@
         <w:tblLook w:val="0000" w:firstRow="0" w:lastRow="0" w:firstColumn="0" w:lastColumn="0" w:noHBand="0" w:noVBand="0"/>
       </w:tblPr>
       <w:tblGrid>
-        <w:gridCol w:w="9024"/>
+        <w:gridCol w:w="9016"/>
       </w:tblGrid>
       <w:tr>
         <w:tc>
           <w:tcPr>
             <w:tcW w:w="9360" w:type="dxa"/>
-            <w:tcBorders>
-              <w:top w:val="single" w:sz="1" w:space="0" w:color="CBCCCE"/>
-              <w:left w:val="single" w:sz="1" w:space="0" w:color="CBCCCE"/>
-              <w:bottom w:val="single" w:sz="1" w:space="0" w:color="CBCCCE"/>
-              <w:right w:val="single" w:sz="1" w:space="0" w:color="CBCCCE"/>
-            </w:tcBorders>
             <w:shd w:val="clear" w:color="auto" w:fill="E6F0FF"/>
           </w:tcPr>
           <w:p>
@@ -3770,11 +2371,9 @@
       <w:pPr>
         <w:pStyle w:val="Heading2"/>
       </w:pPr>
-      <w:bookmarkStart w:id="16" w:name="_Toc213325585"/>
       <w:r>
         <w:t>Editing Loaded Outcomes</w:t>
       </w:r>
-      <w:bookmarkEnd w:id="16"/>
     </w:p>
     <w:p>
       <w:pPr>
@@ -3869,12 +2468,12 @@
       <w:pPr>
         <w:pStyle w:val="Heading1"/>
       </w:pPr>
-      <w:bookmarkStart w:id="17" w:name="_Toc213325586"/>
+      <w:bookmarkStart w:id="8" w:name="_Toc215574262"/>
       <w:r>
         <w:lastRenderedPageBreak/>
         <w:t>Generating Reports</w:t>
       </w:r>
-      <w:bookmarkEnd w:id="17"/>
+      <w:bookmarkEnd w:id="8"/>
     </w:p>
     <w:p>
       <w:pPr>
@@ -3888,11 +2487,9 @@
       <w:pPr>
         <w:pStyle w:val="Heading2"/>
       </w:pPr>
-      <w:bookmarkStart w:id="18" w:name="_Toc213325587"/>
       <w:r>
         <w:t>Creating a Report</w:t>
       </w:r>
-      <w:bookmarkEnd w:id="18"/>
     </w:p>
     <w:p>
       <w:pPr>
@@ -3962,11 +2559,9 @@
       <w:pPr>
         <w:pStyle w:val="Heading2"/>
       </w:pPr>
-      <w:bookmarkStart w:id="19" w:name="_Toc213325588"/>
       <w:r>
         <w:t>Understanding the Report</w:t>
       </w:r>
-      <w:bookmarkEnd w:id="19"/>
     </w:p>
     <w:p>
       <w:pPr>
@@ -4077,22 +2672,20 @@
       <w:pPr>
         <w:pStyle w:val="Heading1"/>
       </w:pPr>
-      <w:bookmarkStart w:id="20" w:name="_Toc213325589"/>
+      <w:bookmarkStart w:id="9" w:name="_Toc215574263"/>
       <w:r>
         <w:lastRenderedPageBreak/>
         <w:t>Best Practices</w:t>
       </w:r>
-      <w:bookmarkEnd w:id="20"/>
+      <w:bookmarkEnd w:id="9"/>
     </w:p>
     <w:p>
       <w:pPr>
         <w:pStyle w:val="Heading2"/>
       </w:pPr>
-      <w:bookmarkStart w:id="21" w:name="_Toc213325590"/>
       <w:r>
         <w:t>Naming Conventions</w:t>
       </w:r>
-      <w:bookmarkEnd w:id="21"/>
     </w:p>
     <w:p>
       <w:pPr>
@@ -4162,11 +2755,9 @@
       <w:pPr>
         <w:pStyle w:val="Heading2"/>
       </w:pPr>
-      <w:bookmarkStart w:id="22" w:name="_Toc213325591"/>
       <w:r>
         <w:t>Report Generation</w:t>
       </w:r>
-      <w:bookmarkEnd w:id="22"/>
     </w:p>
     <w:p>
       <w:pPr>
@@ -4230,11 +2821,9 @@
       <w:pPr>
         <w:pStyle w:val="Heading2"/>
       </w:pPr>
-      <w:bookmarkStart w:id="23" w:name="_Toc213325592"/>
       <w:r>
         <w:t>Multi-Section Courses</w:t>
       </w:r>
-      <w:bookmarkEnd w:id="23"/>
     </w:p>
     <w:p>
       <w:pPr>
@@ -4341,22 +2930,20 @@
       <w:pPr>
         <w:pStyle w:val="Heading1"/>
       </w:pPr>
-      <w:bookmarkStart w:id="24" w:name="_Toc213325593"/>
+      <w:bookmarkStart w:id="10" w:name="_Toc215574264"/>
       <w:r>
         <w:lastRenderedPageBreak/>
         <w:t>Quick Reference</w:t>
       </w:r>
-      <w:bookmarkEnd w:id="24"/>
+      <w:bookmarkEnd w:id="10"/>
     </w:p>
     <w:p>
       <w:pPr>
         <w:pStyle w:val="Heading2"/>
       </w:pPr>
-      <w:bookmarkStart w:id="25" w:name="_Toc213325594"/>
       <w:r>
         <w:t>Common Workflow</w:t>
       </w:r>
-      <w:bookmarkEnd w:id="25"/>
     </w:p>
     <w:p>
       <w:pPr>
@@ -4447,11 +3034,9 @@
       <w:pPr>
         <w:pStyle w:val="Heading2"/>
       </w:pPr>
-      <w:bookmarkStart w:id="26" w:name="_Toc213325595"/>
       <w:r>
         <w:t>Button Guide</w:t>
       </w:r>
-      <w:bookmarkEnd w:id="26"/>
     </w:p>
     <w:tbl>
       <w:tblPr>
@@ -4473,8 +3058,8 @@
         <w:tblLook w:val="0000" w:firstRow="0" w:lastRow="0" w:firstColumn="0" w:lastColumn="0" w:noHBand="0" w:noVBand="0"/>
       </w:tblPr>
       <w:tblGrid>
-        <w:gridCol w:w="3509"/>
-        <w:gridCol w:w="5515"/>
+        <w:gridCol w:w="3506"/>
+        <w:gridCol w:w="5510"/>
       </w:tblGrid>
       <w:tr>
         <w:trPr>
@@ -4483,12 +3068,6 @@
         <w:tc>
           <w:tcPr>
             <w:tcW w:w="3509" w:type="dxa"/>
-            <w:tcBorders>
-              <w:top w:val="single" w:sz="1" w:space="0" w:color="CBCCCE"/>
-              <w:left w:val="single" w:sz="1" w:space="0" w:color="CBCCCE"/>
-              <w:bottom w:val="single" w:sz="1" w:space="0" w:color="CBCCCE"/>
-              <w:right w:val="single" w:sz="1" w:space="0" w:color="CBCCCE"/>
-            </w:tcBorders>
             <w:shd w:val="clear" w:color="auto" w:fill="CBCCCE"/>
           </w:tcPr>
           <w:p>
@@ -4507,12 +3086,6 @@
         <w:tc>
           <w:tcPr>
             <w:tcW w:w="5515" w:type="dxa"/>
-            <w:tcBorders>
-              <w:top w:val="single" w:sz="1" w:space="0" w:color="CBCCCE"/>
-              <w:left w:val="single" w:sz="1" w:space="0" w:color="CBCCCE"/>
-              <w:bottom w:val="single" w:sz="1" w:space="0" w:color="CBCCCE"/>
-              <w:right w:val="single" w:sz="1" w:space="0" w:color="CBCCCE"/>
-            </w:tcBorders>
             <w:shd w:val="clear" w:color="auto" w:fill="CBCCCE"/>
           </w:tcPr>
           <w:p>
@@ -4533,12 +3106,6 @@
         <w:tc>
           <w:tcPr>
             <w:tcW w:w="3509" w:type="dxa"/>
-            <w:tcBorders>
-              <w:top w:val="single" w:sz="1" w:space="0" w:color="CBCCCE"/>
-              <w:left w:val="single" w:sz="1" w:space="0" w:color="CBCCCE"/>
-              <w:bottom w:val="single" w:sz="1" w:space="0" w:color="CBCCCE"/>
-              <w:right w:val="single" w:sz="1" w:space="0" w:color="CBCCCE"/>
-            </w:tcBorders>
           </w:tcPr>
           <w:p>
             <w:r>
@@ -4555,12 +3122,6 @@
         <w:tc>
           <w:tcPr>
             <w:tcW w:w="5515" w:type="dxa"/>
-            <w:tcBorders>
-              <w:top w:val="single" w:sz="1" w:space="0" w:color="CBCCCE"/>
-              <w:left w:val="single" w:sz="1" w:space="0" w:color="CBCCCE"/>
-              <w:bottom w:val="single" w:sz="1" w:space="0" w:color="CBCCCE"/>
-              <w:right w:val="single" w:sz="1" w:space="0" w:color="CBCCCE"/>
-            </w:tcBorders>
           </w:tcPr>
           <w:p>
             <w:r>
@@ -4573,12 +3134,6 @@
         <w:tc>
           <w:tcPr>
             <w:tcW w:w="3509" w:type="dxa"/>
-            <w:tcBorders>
-              <w:top w:val="single" w:sz="1" w:space="0" w:color="CBCCCE"/>
-              <w:left w:val="single" w:sz="1" w:space="0" w:color="CBCCCE"/>
-              <w:bottom w:val="single" w:sz="1" w:space="0" w:color="CBCCCE"/>
-              <w:right w:val="single" w:sz="1" w:space="0" w:color="CBCCCE"/>
-            </w:tcBorders>
           </w:tcPr>
           <w:p>
             <w:r>
@@ -4589,12 +3144,6 @@
         <w:tc>
           <w:tcPr>
             <w:tcW w:w="5515" w:type="dxa"/>
-            <w:tcBorders>
-              <w:top w:val="single" w:sz="1" w:space="0" w:color="CBCCCE"/>
-              <w:left w:val="single" w:sz="1" w:space="0" w:color="CBCCCE"/>
-              <w:bottom w:val="single" w:sz="1" w:space="0" w:color="CBCCCE"/>
-              <w:right w:val="single" w:sz="1" w:space="0" w:color="CBCCCE"/>
-            </w:tcBorders>
           </w:tcPr>
           <w:p>
             <w:r>
@@ -4607,12 +3156,6 @@
         <w:tc>
           <w:tcPr>
             <w:tcW w:w="3509" w:type="dxa"/>
-            <w:tcBorders>
-              <w:top w:val="single" w:sz="1" w:space="0" w:color="CBCCCE"/>
-              <w:left w:val="single" w:sz="1" w:space="0" w:color="CBCCCE"/>
-              <w:bottom w:val="single" w:sz="1" w:space="0" w:color="CBCCCE"/>
-              <w:right w:val="single" w:sz="1" w:space="0" w:color="CBCCCE"/>
-            </w:tcBorders>
           </w:tcPr>
           <w:p>
             <w:r>
@@ -4629,12 +3172,6 @@
         <w:tc>
           <w:tcPr>
             <w:tcW w:w="5515" w:type="dxa"/>
-            <w:tcBorders>
-              <w:top w:val="single" w:sz="1" w:space="0" w:color="CBCCCE"/>
-              <w:left w:val="single" w:sz="1" w:space="0" w:color="CBCCCE"/>
-              <w:bottom w:val="single" w:sz="1" w:space="0" w:color="CBCCCE"/>
-              <w:right w:val="single" w:sz="1" w:space="0" w:color="CBCCCE"/>
-            </w:tcBorders>
           </w:tcPr>
           <w:p>
             <w:r>
@@ -4647,12 +3184,6 @@
         <w:tc>
           <w:tcPr>
             <w:tcW w:w="3509" w:type="dxa"/>
-            <w:tcBorders>
-              <w:top w:val="single" w:sz="1" w:space="0" w:color="CBCCCE"/>
-              <w:left w:val="single" w:sz="1" w:space="0" w:color="CBCCCE"/>
-              <w:bottom w:val="single" w:sz="1" w:space="0" w:color="CBCCCE"/>
-              <w:right w:val="single" w:sz="1" w:space="0" w:color="CBCCCE"/>
-            </w:tcBorders>
           </w:tcPr>
           <w:p>
             <w:r>
@@ -4663,12 +3194,6 @@
         <w:tc>
           <w:tcPr>
             <w:tcW w:w="5515" w:type="dxa"/>
-            <w:tcBorders>
-              <w:top w:val="single" w:sz="1" w:space="0" w:color="CBCCCE"/>
-              <w:left w:val="single" w:sz="1" w:space="0" w:color="CBCCCE"/>
-              <w:bottom w:val="single" w:sz="1" w:space="0" w:color="CBCCCE"/>
-              <w:right w:val="single" w:sz="1" w:space="0" w:color="CBCCCE"/>
-            </w:tcBorders>
           </w:tcPr>
           <w:p>
             <w:r>
@@ -4681,12 +3206,6 @@
         <w:tc>
           <w:tcPr>
             <w:tcW w:w="3509" w:type="dxa"/>
-            <w:tcBorders>
-              <w:top w:val="single" w:sz="1" w:space="0" w:color="CBCCCE"/>
-              <w:left w:val="single" w:sz="1" w:space="0" w:color="CBCCCE"/>
-              <w:bottom w:val="single" w:sz="1" w:space="0" w:color="CBCCCE"/>
-              <w:right w:val="single" w:sz="1" w:space="0" w:color="CBCCCE"/>
-            </w:tcBorders>
           </w:tcPr>
           <w:p>
             <w:r>
@@ -4703,12 +3222,6 @@
         <w:tc>
           <w:tcPr>
             <w:tcW w:w="5515" w:type="dxa"/>
-            <w:tcBorders>
-              <w:top w:val="single" w:sz="1" w:space="0" w:color="CBCCCE"/>
-              <w:left w:val="single" w:sz="1" w:space="0" w:color="CBCCCE"/>
-              <w:bottom w:val="single" w:sz="1" w:space="0" w:color="CBCCCE"/>
-              <w:right w:val="single" w:sz="1" w:space="0" w:color="CBCCCE"/>
-            </w:tcBorders>
           </w:tcPr>
           <w:p>
             <w:r>
@@ -4721,12 +3234,6 @@
         <w:tc>
           <w:tcPr>
             <w:tcW w:w="3509" w:type="dxa"/>
-            <w:tcBorders>
-              <w:top w:val="single" w:sz="1" w:space="0" w:color="CBCCCE"/>
-              <w:left w:val="single" w:sz="1" w:space="0" w:color="CBCCCE"/>
-              <w:bottom w:val="single" w:sz="1" w:space="0" w:color="CBCCCE"/>
-              <w:right w:val="single" w:sz="1" w:space="0" w:color="CBCCCE"/>
-            </w:tcBorders>
           </w:tcPr>
           <w:p>
             <w:r>
@@ -4737,12 +3244,6 @@
         <w:tc>
           <w:tcPr>
             <w:tcW w:w="5515" w:type="dxa"/>
-            <w:tcBorders>
-              <w:top w:val="single" w:sz="1" w:space="0" w:color="CBCCCE"/>
-              <w:left w:val="single" w:sz="1" w:space="0" w:color="CBCCCE"/>
-              <w:bottom w:val="single" w:sz="1" w:space="0" w:color="CBCCCE"/>
-              <w:right w:val="single" w:sz="1" w:space="0" w:color="CBCCCE"/>
-            </w:tcBorders>
           </w:tcPr>
           <w:p>
             <w:r>
@@ -4775,105 +3276,31 @@
       <w:pPr>
         <w:pStyle w:val="Heading1"/>
       </w:pPr>
-      <w:bookmarkStart w:id="27" w:name="_Toc213325596"/>
+      <w:bookmarkStart w:id="11" w:name="_Toc215574265"/>
       <w:r>
         <w:lastRenderedPageBreak/>
         <w:t>Troubleshooting</w:t>
       </w:r>
-      <w:bookmarkEnd w:id="27"/>
-    </w:p>
-    <w:p>
-      <w:pPr>
-        <w:pStyle w:val="Heading2"/>
-      </w:pPr>
-      <w:bookmarkStart w:id="28" w:name="_Toc213325597"/>
-      <w:r>
-        <w:t>Template Not Loading Correctly</w:t>
-      </w:r>
-      <w:bookmarkEnd w:id="28"/>
-    </w:p>
-    <w:p>
-      <w:pPr>
-        <w:spacing w:after="120"/>
-      </w:pPr>
-      <w:r>
+      <w:bookmarkEnd w:id="11"/>
+    </w:p>
+    <w:p>
+      <w:pPr>
         <w:rPr>
           <w:b/>
           <w:bCs/>
-        </w:rPr>
-        <w:t xml:space="preserve">Problem: </w:t>
-      </w:r>
-      <w:r>
-        <w:t>You load a template but no outcomes appear, or you get a warning about missing assignments.</w:t>
-      </w:r>
-    </w:p>
-    <w:p>
-      <w:pPr>
-        <w:spacing w:after="120"/>
+          <w:sz w:val="28"/>
+          <w:szCs w:val="28"/>
+        </w:rPr>
       </w:pPr>
       <w:r>
         <w:rPr>
           <w:b/>
           <w:bCs/>
-        </w:rPr>
-        <w:t xml:space="preserve">Solution: </w:t>
-      </w:r>
-      <w:r>
-        <w:t>Templates match assignments by name. Make sure:</w:t>
-      </w:r>
-    </w:p>
-    <w:p>
-      <w:pPr>
-        <w:pStyle w:val="ListParagraph"/>
-        <w:numPr>
-          <w:ilvl w:val="0"/>
-          <w:numId w:val="2"/>
-        </w:numPr>
-      </w:pPr>
-      <w:r>
-        <w:t>You've selected the correct courses (same course code</w:t>
-      </w:r>
-      <w:r>
-        <w:t>, e.g., PSY1411,</w:t>
-      </w:r>
-      <w:r>
-        <w:t xml:space="preserve"> as when template was created)</w:t>
-      </w:r>
-    </w:p>
-    <w:p>
-      <w:pPr>
-        <w:pStyle w:val="ListParagraph"/>
-        <w:numPr>
-          <w:ilvl w:val="0"/>
-          <w:numId w:val="2"/>
-        </w:numPr>
-      </w:pPr>
-      <w:r>
-        <w:t>Assignment names haven't changed between semesters</w:t>
-      </w:r>
-    </w:p>
-    <w:p>
-      <w:pPr>
-        <w:pStyle w:val="ListParagraph"/>
-        <w:numPr>
-          <w:ilvl w:val="0"/>
-          <w:numId w:val="2"/>
-        </w:numPr>
-        <w:spacing w:after="240"/>
-      </w:pPr>
-      <w:r>
-        <w:t>The assignments exist in the selected courses</w:t>
-      </w:r>
-    </w:p>
-    <w:p>
-      <w:pPr>
-        <w:pStyle w:val="Heading2"/>
-      </w:pPr>
-      <w:bookmarkStart w:id="29" w:name="_Toc213325598"/>
-      <w:r>
-        <w:t>Missing Assignment Parts in Loaded Outcome</w:t>
-      </w:r>
-      <w:bookmarkEnd w:id="29"/>
+          <w:sz w:val="28"/>
+          <w:szCs w:val="28"/>
+        </w:rPr>
+        <w:t>Template Not Loading Correctly</w:t>
+      </w:r>
     </w:p>
     <w:p>
       <w:pPr>
@@ -4887,7 +3314,7 @@
         <w:t xml:space="preserve">Problem: </w:t>
       </w:r>
       <w:r>
-        <w:t>When you edit an outcome loaded from a template, assignment parts aren't pre-selected.</w:t>
+        <w:t>You load a template but no outcomes appear, or you get a warning about missing assignments.</w:t>
       </w:r>
     </w:p>
     <w:p>
@@ -4902,7 +3329,7 @@
         <w:t xml:space="preserve">Solution: </w:t>
       </w:r>
       <w:r>
-        <w:t>This usually means the rubric criterion names or quiz group names have changed. Check that:</w:t>
+        <w:t>Templates match assignments by name. Make sure:</w:t>
       </w:r>
     </w:p>
     <w:p>
@@ -4914,7 +3341,13 @@
         </w:numPr>
       </w:pPr>
       <w:r>
-        <w:t>Rubric criterion descriptions match exactly (e.g., "Methods" vs "Method")</w:t>
+        <w:t>You've selected the correct courses (same course code</w:t>
+      </w:r>
+      <w:r>
+        <w:t>, e.g., PSY1411,</w:t>
+      </w:r>
+      <w:r>
+        <w:t xml:space="preserve"> as when template was created)</w:t>
       </w:r>
     </w:p>
     <w:p>
@@ -4924,98 +3357,42 @@
           <w:ilvl w:val="0"/>
           <w:numId w:val="2"/>
         </w:numPr>
+      </w:pPr>
+      <w:r>
+        <w:t>Assignment names haven't changed between semesters</w:t>
+      </w:r>
+    </w:p>
+    <w:p>
+      <w:pPr>
+        <w:pStyle w:val="ListParagraph"/>
+        <w:numPr>
+          <w:ilvl w:val="0"/>
+          <w:numId w:val="2"/>
+        </w:numPr>
         <w:spacing w:after="240"/>
       </w:pPr>
       <w:r>
-        <w:t>Quiz question group names haven't changed</w:t>
-      </w:r>
-    </w:p>
-    <w:p>
-      <w:pPr>
-        <w:pStyle w:val="Heading2"/>
-      </w:pPr>
-      <w:bookmarkStart w:id="30" w:name="_Toc213325599"/>
-      <w:r>
-        <w:t>Report Shows No Data</w:t>
-      </w:r>
-      <w:bookmarkEnd w:id="30"/>
-    </w:p>
-    <w:p>
-      <w:pPr>
-        <w:spacing w:after="120"/>
-      </w:pPr>
-      <w:r>
+        <w:t>The assignments exist in the selected courses</w:t>
+      </w:r>
+    </w:p>
+    <w:p>
+      <w:pPr>
         <w:rPr>
           <w:b/>
           <w:bCs/>
-        </w:rPr>
-        <w:t xml:space="preserve">Problem: </w:t>
-      </w:r>
-      <w:r>
-        <w:t>Report generates but shows no student scores.</w:t>
-      </w:r>
-    </w:p>
-    <w:p>
-      <w:pPr>
-        <w:spacing w:after="120"/>
+          <w:sz w:val="28"/>
+          <w:szCs w:val="28"/>
+        </w:rPr>
       </w:pPr>
       <w:r>
         <w:rPr>
           <w:b/>
           <w:bCs/>
-        </w:rPr>
-        <w:t xml:space="preserve">Solution: </w:t>
-      </w:r>
-      <w:r>
-        <w:t>Verify that:</w:t>
-      </w:r>
-    </w:p>
-    <w:p>
-      <w:pPr>
-        <w:pStyle w:val="ListParagraph"/>
-        <w:numPr>
-          <w:ilvl w:val="0"/>
-          <w:numId w:val="2"/>
-        </w:numPr>
-      </w:pPr>
-      <w:r>
-        <w:t>Students have submitted the assignments</w:t>
-      </w:r>
-    </w:p>
-    <w:p>
-      <w:pPr>
-        <w:pStyle w:val="ListParagraph"/>
-        <w:numPr>
-          <w:ilvl w:val="0"/>
-          <w:numId w:val="2"/>
-        </w:numPr>
-      </w:pPr>
-      <w:r>
-        <w:t>Assignments have been graded in Canvas</w:t>
-      </w:r>
-    </w:p>
-    <w:p>
-      <w:pPr>
-        <w:pStyle w:val="ListParagraph"/>
-        <w:numPr>
-          <w:ilvl w:val="0"/>
-          <w:numId w:val="2"/>
-        </w:numPr>
-        <w:spacing w:after="240"/>
-      </w:pPr>
-      <w:r>
-        <w:t>You selected the correct assignment parts (if using rubric criteria or quiz groups)</w:t>
-      </w:r>
-    </w:p>
-    <w:p>
-      <w:pPr>
-        <w:pStyle w:val="Heading2"/>
-      </w:pPr>
-      <w:bookmarkStart w:id="31" w:name="_Toc213325600"/>
-      <w:r>
-        <w:t>Connection Issues</w:t>
-      </w:r>
-      <w:bookmarkEnd w:id="31"/>
+          <w:sz w:val="28"/>
+          <w:szCs w:val="28"/>
+        </w:rPr>
+        <w:t>Missing Assignment Parts in Loaded Outcome</w:t>
+      </w:r>
     </w:p>
     <w:p>
       <w:pPr>
@@ -5029,7 +3406,7 @@
         <w:t xml:space="preserve">Problem: </w:t>
       </w:r>
       <w:r>
-        <w:t>Can't log in or connection fails.</w:t>
+        <w:t>When you edit an outcome loaded from a template, assignment parts aren't pre-selected.</w:t>
       </w:r>
     </w:p>
     <w:p>
@@ -5043,6 +3420,9 @@
         </w:rPr>
         <w:t xml:space="preserve">Solution: </w:t>
       </w:r>
+      <w:r>
+        <w:t>This usually means the rubric criterion names or quiz group names have changed. Check that:</w:t>
+      </w:r>
     </w:p>
     <w:p>
       <w:pPr>
@@ -5053,6 +3433,152 @@
         </w:numPr>
       </w:pPr>
       <w:r>
+        <w:t>Rubric criterion descriptions match exactly (e.g., "Methods" vs "Method")</w:t>
+      </w:r>
+    </w:p>
+    <w:p>
+      <w:pPr>
+        <w:pStyle w:val="ListParagraph"/>
+        <w:numPr>
+          <w:ilvl w:val="0"/>
+          <w:numId w:val="2"/>
+        </w:numPr>
+        <w:spacing w:after="240"/>
+      </w:pPr>
+      <w:r>
+        <w:t>Quiz question group names haven't changed</w:t>
+      </w:r>
+    </w:p>
+    <w:p>
+      <w:pPr>
+        <w:rPr>
+          <w:b/>
+          <w:bCs/>
+          <w:sz w:val="28"/>
+          <w:szCs w:val="28"/>
+        </w:rPr>
+      </w:pPr>
+      <w:r>
+        <w:rPr>
+          <w:b/>
+          <w:bCs/>
+          <w:sz w:val="28"/>
+          <w:szCs w:val="28"/>
+        </w:rPr>
+        <w:t>Report Shows No Data</w:t>
+      </w:r>
+    </w:p>
+    <w:p>
+      <w:pPr>
+        <w:spacing w:after="120"/>
+      </w:pPr>
+      <w:r>
+        <w:rPr>
+          <w:b/>
+          <w:bCs/>
+        </w:rPr>
+        <w:t xml:space="preserve">Problem: </w:t>
+      </w:r>
+      <w:r>
+        <w:t>Report generates but shows no student scores.</w:t>
+      </w:r>
+    </w:p>
+    <w:p>
+      <w:pPr>
+        <w:spacing w:after="120"/>
+      </w:pPr>
+      <w:r>
+        <w:rPr>
+          <w:b/>
+          <w:bCs/>
+        </w:rPr>
+        <w:t xml:space="preserve">Solution: </w:t>
+      </w:r>
+      <w:r>
+        <w:t>Verify that:</w:t>
+      </w:r>
+    </w:p>
+    <w:p>
+      <w:pPr>
+        <w:pStyle w:val="ListParagraph"/>
+        <w:numPr>
+          <w:ilvl w:val="0"/>
+          <w:numId w:val="2"/>
+        </w:numPr>
+      </w:pPr>
+      <w:r>
+        <w:t>Students have submitted the assignments</w:t>
+      </w:r>
+    </w:p>
+    <w:p>
+      <w:pPr>
+        <w:pStyle w:val="ListParagraph"/>
+        <w:numPr>
+          <w:ilvl w:val="0"/>
+          <w:numId w:val="2"/>
+        </w:numPr>
+      </w:pPr>
+      <w:r>
+        <w:t>Assignments have been graded in Canvas</w:t>
+      </w:r>
+    </w:p>
+    <w:p>
+      <w:pPr>
+        <w:pStyle w:val="ListParagraph"/>
+        <w:numPr>
+          <w:ilvl w:val="0"/>
+          <w:numId w:val="2"/>
+        </w:numPr>
+        <w:spacing w:after="240"/>
+      </w:pPr>
+      <w:r>
+        <w:t>You selected the correct assignment parts (if using rubric criteria or quiz groups)</w:t>
+      </w:r>
+    </w:p>
+    <w:p>
+      <w:pPr>
+        <w:pStyle w:val="Heading2"/>
+      </w:pPr>
+      <w:r>
+        <w:t>Connection Issues</w:t>
+      </w:r>
+    </w:p>
+    <w:p>
+      <w:pPr>
+        <w:spacing w:after="120"/>
+      </w:pPr>
+      <w:r>
+        <w:rPr>
+          <w:b/>
+          <w:bCs/>
+        </w:rPr>
+        <w:t xml:space="preserve">Problem: </w:t>
+      </w:r>
+      <w:r>
+        <w:t>Can't log in or connection fails.</w:t>
+      </w:r>
+    </w:p>
+    <w:p>
+      <w:pPr>
+        <w:spacing w:after="120"/>
+      </w:pPr>
+      <w:r>
+        <w:rPr>
+          <w:b/>
+          <w:bCs/>
+        </w:rPr>
+        <w:t xml:space="preserve">Solution: </w:t>
+      </w:r>
+    </w:p>
+    <w:p>
+      <w:pPr>
+        <w:pStyle w:val="ListParagraph"/>
+        <w:numPr>
+          <w:ilvl w:val="0"/>
+          <w:numId w:val="2"/>
+        </w:numPr>
+      </w:pPr>
+      <w:r>
         <w:t>Check your internet connection</w:t>
       </w:r>
     </w:p>
@@ -5100,14 +3626,14 @@
     </w:p>
     <w:p>
       <w:pPr>
-        <w:pStyle w:val="Heading2"/>
-      </w:pPr>
-      <w:bookmarkStart w:id="32" w:name="_Toc213325601"/>
+        <w:pStyle w:val="Heading1"/>
+      </w:pPr>
+      <w:bookmarkStart w:id="12" w:name="_Toc215574266"/>
       <w:r>
         <w:lastRenderedPageBreak/>
         <w:t>Known Quirks</w:t>
       </w:r>
-      <w:bookmarkEnd w:id="32"/>
+      <w:bookmarkEnd w:id="12"/>
     </w:p>
     <w:p>
       <w:pPr>
@@ -5151,13 +3677,13 @@
     <w:p/>
     <w:p>
       <w:pPr>
-        <w:pStyle w:val="Heading2"/>
-      </w:pPr>
-      <w:bookmarkStart w:id="33" w:name="_Toc213325602"/>
+        <w:pStyle w:val="Heading1"/>
+      </w:pPr>
+      <w:bookmarkStart w:id="13" w:name="_Toc215574267"/>
       <w:r>
         <w:t>Improvements for Future Releases</w:t>
       </w:r>
-      <w:bookmarkEnd w:id="33"/>
+      <w:bookmarkEnd w:id="13"/>
     </w:p>
     <w:p>
       <w:pPr>
@@ -5168,22 +3694,7 @@
         </w:numPr>
       </w:pPr>
       <w:r>
-        <w:t>Get styling of popup boxes to have consistent styling</w:t>
-      </w:r>
-    </w:p>
-    <w:p>
-      <w:pPr>
-        <w:pStyle w:val="ListParagraph"/>
-        <w:numPr>
-          <w:ilvl w:val="0"/>
-          <w:numId w:val="18"/>
-        </w:numPr>
-      </w:pPr>
-      <w:r>
-        <w:t>Build in help</w:t>
-      </w:r>
-      <w:r>
-        <w:t xml:space="preserve"> button or user guide</w:t>
+        <w:t>Get popup boxes to have consistent styling</w:t>
       </w:r>
     </w:p>
     <w:p>
@@ -5224,6 +3735,352 @@
     </w:p>
     <w:p/>
     <w:p/>
+    <w:p>
+      <w:r>
+        <w:br w:type="page"/>
+      </w:r>
+    </w:p>
+    <w:p>
+      <w:pPr>
+        <w:pStyle w:val="Heading1"/>
+      </w:pPr>
+      <w:bookmarkStart w:id="14" w:name="_Toc215574268"/>
+      <w:r>
+        <w:lastRenderedPageBreak/>
+        <w:t>Admin Mode</w:t>
+      </w:r>
+      <w:r>
+        <w:t xml:space="preserve"> (Mac Only)</w:t>
+      </w:r>
+      <w:bookmarkEnd w:id="14"/>
+    </w:p>
+    <w:p>
+      <w:pPr>
+        <w:pStyle w:val="font-claude-response-body"/>
+        <w:rPr>
+          <w:rFonts w:ascii="Arial" w:hAnsi="Arial" w:cs="Arial"/>
+          <w:sz w:val="22"/>
+          <w:szCs w:val="22"/>
+        </w:rPr>
+      </w:pPr>
+      <w:r>
+        <w:rPr>
+          <w:rFonts w:ascii="Arial" w:hAnsi="Arial" w:cs="Arial"/>
+          <w:sz w:val="22"/>
+          <w:szCs w:val="22"/>
+        </w:rPr>
+        <w:t>Admin Mode allows Canvas administrators to access all courses within their institution, not just courses where they are enrolled as an instructor.</w:t>
+      </w:r>
+    </w:p>
+    <w:p>
+      <w:pPr>
+        <w:rPr>
+          <w:b/>
+          <w:bCs/>
+        </w:rPr>
+      </w:pPr>
+      <w:r>
+        <w:rPr>
+          <w:b/>
+          <w:bCs/>
+        </w:rPr>
+        <w:t>Who Should Use Admin Mode</w:t>
+      </w:r>
+    </w:p>
+    <w:p>
+      <w:pPr>
+        <w:pStyle w:val="font-claude-response-body"/>
+        <w:rPr>
+          <w:rFonts w:ascii="Arial" w:hAnsi="Arial" w:cs="Arial"/>
+          <w:sz w:val="22"/>
+          <w:szCs w:val="22"/>
+        </w:rPr>
+      </w:pPr>
+      <w:r>
+        <w:rPr>
+          <w:rFonts w:ascii="Arial" w:hAnsi="Arial" w:cs="Arial"/>
+          <w:sz w:val="22"/>
+          <w:szCs w:val="22"/>
+        </w:rPr>
+        <w:t>Use Admin Mode if you are a Canvas administrator who needs to generate assessment reports for courses you do not personally teach. Regular instructors should leave Admin Mode unchecked.</w:t>
+      </w:r>
+    </w:p>
+    <w:p>
+      <w:pPr>
+        <w:rPr>
+          <w:b/>
+          <w:bCs/>
+        </w:rPr>
+      </w:pPr>
+      <w:r>
+        <w:rPr>
+          <w:b/>
+          <w:bCs/>
+        </w:rPr>
+        <w:t>How to Use Admin Mode</w:t>
+      </w:r>
+    </w:p>
+    <w:p>
+      <w:pPr>
+        <w:pStyle w:val="whitespace-normal"/>
+        <w:numPr>
+          <w:ilvl w:val="0"/>
+          <w:numId w:val="19"/>
+        </w:numPr>
+        <w:rPr>
+          <w:rFonts w:ascii="Arial" w:hAnsi="Arial" w:cs="Arial"/>
+          <w:sz w:val="22"/>
+          <w:szCs w:val="22"/>
+        </w:rPr>
+      </w:pPr>
+      <w:r>
+        <w:rPr>
+          <w:rFonts w:ascii="Arial" w:hAnsi="Arial" w:cs="Arial"/>
+          <w:sz w:val="22"/>
+          <w:szCs w:val="22"/>
+        </w:rPr>
+        <w:t xml:space="preserve">Check the </w:t>
+      </w:r>
+      <w:r>
+        <w:rPr>
+          <w:rStyle w:val="Strong"/>
+          <w:rFonts w:ascii="Arial" w:hAnsi="Arial" w:cs="Arial"/>
+          <w:sz w:val="22"/>
+          <w:szCs w:val="22"/>
+        </w:rPr>
+        <w:t>Admin Mode</w:t>
+      </w:r>
+      <w:r>
+        <w:rPr>
+          <w:rFonts w:ascii="Arial" w:hAnsi="Arial" w:cs="Arial"/>
+          <w:sz w:val="22"/>
+          <w:szCs w:val="22"/>
+        </w:rPr>
+        <w:t xml:space="preserve"> checkbox in the Filters section</w:t>
+      </w:r>
+    </w:p>
+    <w:p>
+      <w:pPr>
+        <w:pStyle w:val="whitespace-normal"/>
+        <w:numPr>
+          <w:ilvl w:val="0"/>
+          <w:numId w:val="19"/>
+        </w:numPr>
+        <w:rPr>
+          <w:rFonts w:ascii="Arial" w:hAnsi="Arial" w:cs="Arial"/>
+          <w:sz w:val="22"/>
+          <w:szCs w:val="22"/>
+        </w:rPr>
+      </w:pPr>
+      <w:r>
+        <w:rPr>
+          <w:rFonts w:ascii="Arial" w:hAnsi="Arial" w:cs="Arial"/>
+          <w:sz w:val="22"/>
+          <w:szCs w:val="22"/>
+        </w:rPr>
+        <w:t>The course list will clear and prompt you to enter search filters</w:t>
+      </w:r>
+    </w:p>
+    <w:p>
+      <w:pPr>
+        <w:pStyle w:val="whitespace-normal"/>
+        <w:numPr>
+          <w:ilvl w:val="0"/>
+          <w:numId w:val="19"/>
+        </w:numPr>
+        <w:rPr>
+          <w:rFonts w:ascii="Arial" w:hAnsi="Arial" w:cs="Arial"/>
+          <w:sz w:val="22"/>
+          <w:szCs w:val="22"/>
+        </w:rPr>
+      </w:pPr>
+      <w:r>
+        <w:rPr>
+          <w:rFonts w:ascii="Arial" w:hAnsi="Arial" w:cs="Arial"/>
+          <w:sz w:val="22"/>
+          <w:szCs w:val="22"/>
+        </w:rPr>
+        <w:t>Enter at least one filter (Course Code, Year, or Semester) to narrow results</w:t>
+      </w:r>
+    </w:p>
+    <w:p>
+      <w:pPr>
+        <w:pStyle w:val="whitespace-normal"/>
+        <w:numPr>
+          <w:ilvl w:val="1"/>
+          <w:numId w:val="19"/>
+        </w:numPr>
+        <w:rPr>
+          <w:rFonts w:ascii="Arial" w:hAnsi="Arial" w:cs="Arial"/>
+          <w:sz w:val="22"/>
+          <w:szCs w:val="22"/>
+        </w:rPr>
+      </w:pPr>
+      <w:r>
+        <w:rPr>
+          <w:rFonts w:ascii="Arial" w:hAnsi="Arial" w:cs="Arial"/>
+          <w:sz w:val="22"/>
+          <w:szCs w:val="22"/>
+        </w:rPr>
+        <w:t>It is strongly recommended you enter a course code before clicking on year or semester.</w:t>
+      </w:r>
+    </w:p>
+    <w:p>
+      <w:pPr>
+        <w:pStyle w:val="whitespace-normal"/>
+        <w:numPr>
+          <w:ilvl w:val="0"/>
+          <w:numId w:val="19"/>
+        </w:numPr>
+        <w:rPr>
+          <w:rFonts w:ascii="Arial" w:hAnsi="Arial" w:cs="Arial"/>
+          <w:sz w:val="22"/>
+          <w:szCs w:val="22"/>
+        </w:rPr>
+      </w:pPr>
+      <w:r>
+        <w:rPr>
+          <w:rFonts w:ascii="Arial" w:hAnsi="Arial" w:cs="Arial"/>
+          <w:sz w:val="22"/>
+          <w:szCs w:val="22"/>
+        </w:rPr>
+        <w:t xml:space="preserve">Click </w:t>
+      </w:r>
+      <w:r>
+        <w:rPr>
+          <w:rStyle w:val="Strong"/>
+          <w:rFonts w:ascii="Arial" w:hAnsi="Arial" w:cs="Arial"/>
+          <w:sz w:val="22"/>
+          <w:szCs w:val="22"/>
+        </w:rPr>
+        <w:t>Search</w:t>
+      </w:r>
+    </w:p>
+    <w:p>
+      <w:pPr>
+        <w:pStyle w:val="whitespace-normal"/>
+        <w:numPr>
+          <w:ilvl w:val="0"/>
+          <w:numId w:val="19"/>
+        </w:numPr>
+        <w:rPr>
+          <w:rFonts w:ascii="Arial" w:hAnsi="Arial" w:cs="Arial"/>
+          <w:sz w:val="22"/>
+          <w:szCs w:val="22"/>
+        </w:rPr>
+      </w:pPr>
+      <w:r>
+        <w:rPr>
+          <w:rFonts w:ascii="Arial" w:hAnsi="Arial" w:cs="Arial"/>
+          <w:sz w:val="22"/>
+          <w:szCs w:val="22"/>
+        </w:rPr>
+        <w:t>Select the course sections you want to include in your report</w:t>
+      </w:r>
+    </w:p>
+    <w:p>
+      <w:pPr>
+        <w:pStyle w:val="whitespace-normal"/>
+        <w:numPr>
+          <w:ilvl w:val="0"/>
+          <w:numId w:val="19"/>
+        </w:numPr>
+        <w:rPr>
+          <w:rFonts w:ascii="Arial" w:hAnsi="Arial" w:cs="Arial"/>
+          <w:sz w:val="22"/>
+          <w:szCs w:val="22"/>
+        </w:rPr>
+      </w:pPr>
+      <w:r>
+        <w:rPr>
+          <w:rFonts w:ascii="Arial" w:hAnsi="Arial" w:cs="Arial"/>
+          <w:sz w:val="22"/>
+          <w:szCs w:val="22"/>
+        </w:rPr>
+        <w:t>Continue with the normal workflow</w:t>
+      </w:r>
+    </w:p>
+    <w:p>
+      <w:pPr>
+        <w:rPr>
+          <w:b/>
+          <w:bCs/>
+        </w:rPr>
+      </w:pPr>
+      <w:r>
+        <w:rPr>
+          <w:b/>
+          <w:bCs/>
+        </w:rPr>
+        <w:t>Important Notes</w:t>
+      </w:r>
+    </w:p>
+    <w:p>
+      <w:pPr>
+        <w:pStyle w:val="whitespace-normal"/>
+        <w:numPr>
+          <w:ilvl w:val="0"/>
+          <w:numId w:val="20"/>
+        </w:numPr>
+        <w:rPr>
+          <w:rFonts w:ascii="Arial" w:hAnsi="Arial" w:cs="Arial"/>
+          <w:sz w:val="22"/>
+          <w:szCs w:val="22"/>
+        </w:rPr>
+      </w:pPr>
+      <w:r>
+        <w:rPr>
+          <w:rFonts w:ascii="Arial" w:hAnsi="Arial" w:cs="Arial"/>
+          <w:sz w:val="22"/>
+          <w:szCs w:val="22"/>
+        </w:rPr>
+        <w:t>Admin Mode requires filters because administrators typically have access to thousands of courses. Requiring filters prevents long load times.</w:t>
+      </w:r>
+    </w:p>
+    <w:p>
+      <w:pPr>
+        <w:pStyle w:val="whitespace-normal"/>
+        <w:numPr>
+          <w:ilvl w:val="0"/>
+          <w:numId w:val="20"/>
+        </w:numPr>
+        <w:rPr>
+          <w:rFonts w:ascii="Arial" w:hAnsi="Arial" w:cs="Arial"/>
+          <w:sz w:val="22"/>
+          <w:szCs w:val="22"/>
+        </w:rPr>
+      </w:pPr>
+      <w:r>
+        <w:rPr>
+          <w:rFonts w:ascii="Arial" w:hAnsi="Arial" w:cs="Arial"/>
+          <w:sz w:val="22"/>
+          <w:szCs w:val="22"/>
+        </w:rPr>
+        <w:t>Your Canvas account must have administrator privileges for Admin Mode to return results.</w:t>
+      </w:r>
+    </w:p>
+    <w:p>
+      <w:pPr>
+        <w:pStyle w:val="whitespace-normal"/>
+        <w:numPr>
+          <w:ilvl w:val="0"/>
+          <w:numId w:val="20"/>
+        </w:numPr>
+        <w:rPr>
+          <w:rFonts w:ascii="Arial" w:hAnsi="Arial" w:cs="Arial"/>
+          <w:sz w:val="22"/>
+          <w:szCs w:val="22"/>
+        </w:rPr>
+      </w:pPr>
+      <w:r>
+        <w:rPr>
+          <w:rFonts w:ascii="Arial" w:hAnsi="Arial" w:cs="Arial"/>
+          <w:sz w:val="22"/>
+          <w:szCs w:val="22"/>
+        </w:rPr>
+        <w:t>If no courses appear after searching, your account may not have admin access configured in Canvas.</w:t>
+      </w:r>
+    </w:p>
     <w:p/>
     <w:sectPr>
       <w:pgSz w:w="11906" w:h="16838"/>
@@ -5237,7 +4094,7 @@
 
 <file path=word/comments.xml><?xml version="1.0" encoding="utf-8"?>
 <w:comments xmlns:wpc="http://schemas.microsoft.com/office/word/2010/wordprocessingCanvas" xmlns:cx="http://schemas.microsoft.com/office/drawing/2014/chartex" xmlns:cx1="http://schemas.microsoft.com/office/drawing/2015/9/8/chartex" xmlns:cx2="http://schemas.microsoft.com/office/drawing/2015/10/21/chartex" xmlns:cx3="http://schemas.microsoft.com/office/drawing/2016/5/9/chartex" xmlns:cx4="http://schemas.microsoft.com/office/drawing/2016/5/10/chartex" xmlns:cx5="http://schemas.microsoft.com/office/drawing/2016/5/11/chartex" xmlns:cx6="http://schemas.microsoft.com/office/drawing/2016/5/12/chartex" xmlns:cx7="http://schemas.microsoft.com/office/drawing/2016/5/13/chartex" xmlns:cx8="http://schemas.microsoft.com/office/drawing/2016/5/14/chartex" xmlns:mc="http://schemas.openxmlformats.org/markup-compatibility/2006" xmlns:aink="http://schemas.microsoft.com/office/drawing/2016/ink" xmlns:am3d="http://schemas.microsoft.com/office/drawing/2017/model3d" xmlns:o="urn:schemas-microsoft-com:office:office" xmlns:oel="http://schemas.microsoft.com/office/2019/extlst" xmlns:r="http://schemas.openxmlformats.org/officeDocument/2006/relationships" xmlns:m="http://schemas.openxmlformats.org/officeDocument/2006/math" xmlns:v="urn:schemas-microsoft-com:vml" xmlns:wp14="http://schemas.microsoft.com/office/word/2010/wordprocessingDrawing" xmlns:wp="http://schemas.openxmlformats.org/drawingml/2006/wordprocessingDrawing" xmlns:w10="urn:schemas-microsoft-com:office:word" xmlns:w="http://schemas.openxmlformats.org/wordprocessingml/2006/main" xmlns:w14="http://schemas.microsoft.com/office/word/2010/wordml" xmlns:w15="http://schemas.microsoft.com/office/word/2012/wordml" xmlns:w16cex="http://schemas.microsoft.com/office/word/2018/wordml/cex" xmlns:w16cid="http://schemas.microsoft.com/office/word/2016/wordml/cid" xmlns:w16="http://schemas.microsoft.com/office/word/2018/wordml" xmlns:w16du="http://schemas.microsoft.com/office/word/2023/wordml/word16du" xmlns:w16sdtdh="http://schemas.microsoft.com/office/word/2020/wordml/sdtdatahash" xmlns:w16sdtfl="http://schemas.microsoft.com/office/word/2024/wordml/sdtformatlock" xmlns:w16se="http://schemas.microsoft.com/office/word/2015/wordml/symex" xmlns:wpg="http://schemas.microsoft.com/office/word/2010/wordprocessingGroup" xmlns:wpi="http://schemas.microsoft.com/office/word/2010/wordprocessingInk" xmlns:wne="http://schemas.microsoft.com/office/word/2006/wordml" xmlns:wps="http://schemas.microsoft.com/office/word/2010/wordprocessingShape" mc:Ignorable="w14 w15 w16se w16cid w16 w16cex w16sdtdh w16sdtfl w16du wp14">
-  <w:comment w:id="14" w:author="Darby Proctor" w:date="2025-10-30T09:35:00Z" w:initials="DP">
+  <w:comment w:id="7" w:author="Darby Proctor" w:date="2025-10-30T09:35:00Z" w:initials="DP">
     <w:p>
       <w:r>
         <w:rPr>
@@ -5445,6 +4302,155 @@
     </w:lvl>
   </w:abstractNum>
   <w:abstractNum w:abstractNumId="2" w15:restartNumberingAfterBreak="0">
+    <w:nsid w:val="0BBC6BFC"/>
+    <w:multiLevelType w:val="multilevel"/>
+    <w:tmpl w:val="CE04F4F0"/>
+    <w:lvl w:ilvl="0">
+      <w:start w:val="1"/>
+      <w:numFmt w:val="bullet"/>
+      <w:lvlText w:val=""/>
+      <w:lvlJc w:val="left"/>
+      <w:pPr>
+        <w:tabs>
+          <w:tab w:val="num" w:pos="720"/>
+        </w:tabs>
+        <w:ind w:left="720" w:hanging="360"/>
+      </w:pPr>
+      <w:rPr>
+        <w:rFonts w:ascii="Symbol" w:hAnsi="Symbol" w:hint="default"/>
+        <w:sz w:val="20"/>
+      </w:rPr>
+    </w:lvl>
+    <w:lvl w:ilvl="1" w:tentative="1">
+      <w:start w:val="1"/>
+      <w:numFmt w:val="bullet"/>
+      <w:lvlText w:val="o"/>
+      <w:lvlJc w:val="left"/>
+      <w:pPr>
+        <w:tabs>
+          <w:tab w:val="num" w:pos="1440"/>
+        </w:tabs>
+        <w:ind w:left="1440" w:hanging="360"/>
+      </w:pPr>
+      <w:rPr>
+        <w:rFonts w:ascii="Courier New" w:hAnsi="Courier New" w:hint="default"/>
+        <w:sz w:val="20"/>
+      </w:rPr>
+    </w:lvl>
+    <w:lvl w:ilvl="2" w:tentative="1">
+      <w:start w:val="1"/>
+      <w:numFmt w:val="bullet"/>
+      <w:lvlText w:val=""/>
+      <w:lvlJc w:val="left"/>
+      <w:pPr>
+        <w:tabs>
+          <w:tab w:val="num" w:pos="2160"/>
+        </w:tabs>
+        <w:ind w:left="2160" w:hanging="360"/>
+      </w:pPr>
+      <w:rPr>
+        <w:rFonts w:ascii="Wingdings" w:hAnsi="Wingdings" w:hint="default"/>
+        <w:sz w:val="20"/>
+      </w:rPr>
+    </w:lvl>
+    <w:lvl w:ilvl="3" w:tentative="1">
+      <w:start w:val="1"/>
+      <w:numFmt w:val="bullet"/>
+      <w:lvlText w:val=""/>
+      <w:lvlJc w:val="left"/>
+      <w:pPr>
+        <w:tabs>
+          <w:tab w:val="num" w:pos="2880"/>
+        </w:tabs>
+        <w:ind w:left="2880" w:hanging="360"/>
+      </w:pPr>
+      <w:rPr>
+        <w:rFonts w:ascii="Wingdings" w:hAnsi="Wingdings" w:hint="default"/>
+        <w:sz w:val="20"/>
+      </w:rPr>
+    </w:lvl>
+    <w:lvl w:ilvl="4" w:tentative="1">
+      <w:start w:val="1"/>
+      <w:numFmt w:val="bullet"/>
+      <w:lvlText w:val=""/>
+      <w:lvlJc w:val="left"/>
+      <w:pPr>
+        <w:tabs>
+          <w:tab w:val="num" w:pos="3600"/>
+        </w:tabs>
+        <w:ind w:left="3600" w:hanging="360"/>
+      </w:pPr>
+      <w:rPr>
+        <w:rFonts w:ascii="Wingdings" w:hAnsi="Wingdings" w:hint="default"/>
+        <w:sz w:val="20"/>
+      </w:rPr>
+    </w:lvl>
+    <w:lvl w:ilvl="5" w:tentative="1">
+      <w:start w:val="1"/>
+      <w:numFmt w:val="bullet"/>
+      <w:lvlText w:val=""/>
+      <w:lvlJc w:val="left"/>
+      <w:pPr>
+        <w:tabs>
+          <w:tab w:val="num" w:pos="4320"/>
+        </w:tabs>
+        <w:ind w:left="4320" w:hanging="360"/>
+      </w:pPr>
+      <w:rPr>
+        <w:rFonts w:ascii="Wingdings" w:hAnsi="Wingdings" w:hint="default"/>
+        <w:sz w:val="20"/>
+      </w:rPr>
+    </w:lvl>
+    <w:lvl w:ilvl="6" w:tentative="1">
+      <w:start w:val="1"/>
+      <w:numFmt w:val="bullet"/>
+      <w:lvlText w:val=""/>
+      <w:lvlJc w:val="left"/>
+      <w:pPr>
+        <w:tabs>
+          <w:tab w:val="num" w:pos="5040"/>
+        </w:tabs>
+        <w:ind w:left="5040" w:hanging="360"/>
+      </w:pPr>
+      <w:rPr>
+        <w:rFonts w:ascii="Wingdings" w:hAnsi="Wingdings" w:hint="default"/>
+        <w:sz w:val="20"/>
+      </w:rPr>
+    </w:lvl>
+    <w:lvl w:ilvl="7" w:tentative="1">
+      <w:start w:val="1"/>
+      <w:numFmt w:val="bullet"/>
+      <w:lvlText w:val=""/>
+      <w:lvlJc w:val="left"/>
+      <w:pPr>
+        <w:tabs>
+          <w:tab w:val="num" w:pos="5760"/>
+        </w:tabs>
+        <w:ind w:left="5760" w:hanging="360"/>
+      </w:pPr>
+      <w:rPr>
+        <w:rFonts w:ascii="Wingdings" w:hAnsi="Wingdings" w:hint="default"/>
+        <w:sz w:val="20"/>
+      </w:rPr>
+    </w:lvl>
+    <w:lvl w:ilvl="8" w:tentative="1">
+      <w:start w:val="1"/>
+      <w:numFmt w:val="bullet"/>
+      <w:lvlText w:val=""/>
+      <w:lvlJc w:val="left"/>
+      <w:pPr>
+        <w:tabs>
+          <w:tab w:val="num" w:pos="6480"/>
+        </w:tabs>
+        <w:ind w:left="6480" w:hanging="360"/>
+      </w:pPr>
+      <w:rPr>
+        <w:rFonts w:ascii="Wingdings" w:hAnsi="Wingdings" w:hint="default"/>
+        <w:sz w:val="20"/>
+      </w:rPr>
+    </w:lvl>
+  </w:abstractNum>
+  <w:abstractNum w:abstractNumId="3" w15:restartNumberingAfterBreak="0">
     <w:nsid w:val="0F683BD6"/>
     <w:multiLevelType w:val="hybridMultilevel"/>
     <w:tmpl w:val="9DA2E214"/>
@@ -5530,7 +4536,7 @@
       </w:pPr>
     </w:lvl>
   </w:abstractNum>
-  <w:abstractNum w:abstractNumId="3" w15:restartNumberingAfterBreak="0">
+  <w:abstractNum w:abstractNumId="4" w15:restartNumberingAfterBreak="0">
     <w:nsid w:val="11F81813"/>
     <w:multiLevelType w:val="hybridMultilevel"/>
     <w:tmpl w:val="95E2A2D4"/>
@@ -5616,7 +4622,7 @@
       </w:pPr>
     </w:lvl>
   </w:abstractNum>
-  <w:abstractNum w:abstractNumId="4" w15:restartNumberingAfterBreak="0">
+  <w:abstractNum w:abstractNumId="5" w15:restartNumberingAfterBreak="0">
     <w:nsid w:val="27291A4C"/>
     <w:multiLevelType w:val="hybridMultilevel"/>
     <w:tmpl w:val="0CB61AE8"/>
@@ -5728,7 +4734,7 @@
       </w:rPr>
     </w:lvl>
   </w:abstractNum>
-  <w:abstractNum w:abstractNumId="5" w15:restartNumberingAfterBreak="0">
+  <w:abstractNum w:abstractNumId="6" w15:restartNumberingAfterBreak="0">
     <w:nsid w:val="2F5C070D"/>
     <w:multiLevelType w:val="hybridMultilevel"/>
     <w:tmpl w:val="43F445AC"/>
@@ -5782,7 +4788,7 @@
       <w:lvlJc w:val="left"/>
     </w:lvl>
   </w:abstractNum>
-  <w:abstractNum w:abstractNumId="6" w15:restartNumberingAfterBreak="0">
+  <w:abstractNum w:abstractNumId="7" w15:restartNumberingAfterBreak="0">
     <w:nsid w:val="307110E8"/>
     <w:multiLevelType w:val="hybridMultilevel"/>
     <w:tmpl w:val="9D9E3CF8"/>
@@ -5836,7 +4842,7 @@
       <w:lvlJc w:val="left"/>
     </w:lvl>
   </w:abstractNum>
-  <w:abstractNum w:abstractNumId="7" w15:restartNumberingAfterBreak="0">
+  <w:abstractNum w:abstractNumId="8" w15:restartNumberingAfterBreak="0">
     <w:nsid w:val="362F57BF"/>
     <w:multiLevelType w:val="hybridMultilevel"/>
     <w:tmpl w:val="D7E4DD34"/>
@@ -5925,7 +4931,120 @@
       </w:pPr>
     </w:lvl>
   </w:abstractNum>
-  <w:abstractNum w:abstractNumId="8" w15:restartNumberingAfterBreak="0">
+  <w:abstractNum w:abstractNumId="9" w15:restartNumberingAfterBreak="0">
+    <w:nsid w:val="3BAA34A3"/>
+    <w:multiLevelType w:val="multilevel"/>
+    <w:tmpl w:val="151ADDD2"/>
+    <w:lvl w:ilvl="0">
+      <w:start w:val="1"/>
+      <w:numFmt w:val="decimal"/>
+      <w:lvlText w:val="%1."/>
+      <w:lvlJc w:val="left"/>
+      <w:pPr>
+        <w:tabs>
+          <w:tab w:val="num" w:pos="720"/>
+        </w:tabs>
+        <w:ind w:left="720" w:hanging="360"/>
+      </w:pPr>
+    </w:lvl>
+    <w:lvl w:ilvl="1">
+      <w:start w:val="1"/>
+      <w:numFmt w:val="decimal"/>
+      <w:lvlText w:val="%2."/>
+      <w:lvlJc w:val="left"/>
+      <w:pPr>
+        <w:tabs>
+          <w:tab w:val="num" w:pos="1440"/>
+        </w:tabs>
+        <w:ind w:left="1440" w:hanging="360"/>
+      </w:pPr>
+    </w:lvl>
+    <w:lvl w:ilvl="2" w:tentative="1">
+      <w:start w:val="1"/>
+      <w:numFmt w:val="decimal"/>
+      <w:lvlText w:val="%3."/>
+      <w:lvlJc w:val="left"/>
+      <w:pPr>
+        <w:tabs>
+          <w:tab w:val="num" w:pos="2160"/>
+        </w:tabs>
+        <w:ind w:left="2160" w:hanging="360"/>
+      </w:pPr>
+    </w:lvl>
+    <w:lvl w:ilvl="3" w:tentative="1">
+      <w:start w:val="1"/>
+      <w:numFmt w:val="decimal"/>
+      <w:lvlText w:val="%4."/>
+      <w:lvlJc w:val="left"/>
+      <w:pPr>
+        <w:tabs>
+          <w:tab w:val="num" w:pos="2880"/>
+        </w:tabs>
+        <w:ind w:left="2880" w:hanging="360"/>
+      </w:pPr>
+    </w:lvl>
+    <w:lvl w:ilvl="4" w:tentative="1">
+      <w:start w:val="1"/>
+      <w:numFmt w:val="decimal"/>
+      <w:lvlText w:val="%5."/>
+      <w:lvlJc w:val="left"/>
+      <w:pPr>
+        <w:tabs>
+          <w:tab w:val="num" w:pos="3600"/>
+        </w:tabs>
+        <w:ind w:left="3600" w:hanging="360"/>
+      </w:pPr>
+    </w:lvl>
+    <w:lvl w:ilvl="5" w:tentative="1">
+      <w:start w:val="1"/>
+      <w:numFmt w:val="decimal"/>
+      <w:lvlText w:val="%6."/>
+      <w:lvlJc w:val="left"/>
+      <w:pPr>
+        <w:tabs>
+          <w:tab w:val="num" w:pos="4320"/>
+        </w:tabs>
+        <w:ind w:left="4320" w:hanging="360"/>
+      </w:pPr>
+    </w:lvl>
+    <w:lvl w:ilvl="6" w:tentative="1">
+      <w:start w:val="1"/>
+      <w:numFmt w:val="decimal"/>
+      <w:lvlText w:val="%7."/>
+      <w:lvlJc w:val="left"/>
+      <w:pPr>
+        <w:tabs>
+          <w:tab w:val="num" w:pos="5040"/>
+        </w:tabs>
+        <w:ind w:left="5040" w:hanging="360"/>
+      </w:pPr>
+    </w:lvl>
+    <w:lvl w:ilvl="7" w:tentative="1">
+      <w:start w:val="1"/>
+      <w:numFmt w:val="decimal"/>
+      <w:lvlText w:val="%8."/>
+      <w:lvlJc w:val="left"/>
+      <w:pPr>
+        <w:tabs>
+          <w:tab w:val="num" w:pos="5760"/>
+        </w:tabs>
+        <w:ind w:left="5760" w:hanging="360"/>
+      </w:pPr>
+    </w:lvl>
+    <w:lvl w:ilvl="8" w:tentative="1">
+      <w:start w:val="1"/>
+      <w:numFmt w:val="decimal"/>
+      <w:lvlText w:val="%9."/>
+      <w:lvlJc w:val="left"/>
+      <w:pPr>
+        <w:tabs>
+          <w:tab w:val="num" w:pos="6480"/>
+        </w:tabs>
+        <w:ind w:left="6480" w:hanging="360"/>
+      </w:pPr>
+    </w:lvl>
+  </w:abstractNum>
+  <w:abstractNum w:abstractNumId="10" w15:restartNumberingAfterBreak="0">
     <w:nsid w:val="42766928"/>
     <w:multiLevelType w:val="hybridMultilevel"/>
     <w:tmpl w:val="EBD6FA10"/>
@@ -5979,7 +5098,7 @@
       <w:lvlJc w:val="left"/>
     </w:lvl>
   </w:abstractNum>
-  <w:abstractNum w:abstractNumId="9" w15:restartNumberingAfterBreak="0">
+  <w:abstractNum w:abstractNumId="11" w15:restartNumberingAfterBreak="0">
     <w:nsid w:val="4896753F"/>
     <w:multiLevelType w:val="hybridMultilevel"/>
     <w:tmpl w:val="7098D148"/>
@@ -6065,7 +5184,7 @@
       </w:pPr>
     </w:lvl>
   </w:abstractNum>
-  <w:abstractNum w:abstractNumId="10" w15:restartNumberingAfterBreak="0">
+  <w:abstractNum w:abstractNumId="12" w15:restartNumberingAfterBreak="0">
     <w:nsid w:val="5A9E3A6A"/>
     <w:multiLevelType w:val="hybridMultilevel"/>
     <w:tmpl w:val="75BAD91E"/>
@@ -6151,7 +5270,7 @@
       </w:pPr>
     </w:lvl>
   </w:abstractNum>
-  <w:abstractNum w:abstractNumId="11" w15:restartNumberingAfterBreak="0">
+  <w:abstractNum w:abstractNumId="13" w15:restartNumberingAfterBreak="0">
     <w:nsid w:val="5B021984"/>
     <w:multiLevelType w:val="hybridMultilevel"/>
     <w:tmpl w:val="60809D44"/>
@@ -6264,7 +5383,7 @@
       </w:rPr>
     </w:lvl>
   </w:abstractNum>
-  <w:abstractNum w:abstractNumId="12" w15:restartNumberingAfterBreak="0">
+  <w:abstractNum w:abstractNumId="14" w15:restartNumberingAfterBreak="0">
     <w:nsid w:val="617C1403"/>
     <w:multiLevelType w:val="hybridMultilevel"/>
     <w:tmpl w:val="C98CB53C"/>
@@ -6318,7 +5437,7 @@
       <w:lvlJc w:val="left"/>
     </w:lvl>
   </w:abstractNum>
-  <w:abstractNum w:abstractNumId="13" w15:restartNumberingAfterBreak="0">
+  <w:abstractNum w:abstractNumId="15" w15:restartNumberingAfterBreak="0">
     <w:nsid w:val="67CC4A1A"/>
     <w:multiLevelType w:val="hybridMultilevel"/>
     <w:tmpl w:val="078280B6"/>
@@ -6372,7 +5491,7 @@
       <w:lvlJc w:val="left"/>
     </w:lvl>
   </w:abstractNum>
-  <w:abstractNum w:abstractNumId="14" w15:restartNumberingAfterBreak="0">
+  <w:abstractNum w:abstractNumId="16" w15:restartNumberingAfterBreak="0">
     <w:nsid w:val="6CE275F9"/>
     <w:multiLevelType w:val="hybridMultilevel"/>
     <w:tmpl w:val="BAACEAAE"/>
@@ -6429,7 +5548,7 @@
       <w:lvlJc w:val="left"/>
     </w:lvl>
   </w:abstractNum>
-  <w:abstractNum w:abstractNumId="15" w15:restartNumberingAfterBreak="0">
+  <w:abstractNum w:abstractNumId="17" w15:restartNumberingAfterBreak="0">
     <w:nsid w:val="74523CCB"/>
     <w:multiLevelType w:val="hybridMultilevel"/>
     <w:tmpl w:val="F0BE6198"/>
@@ -6515,7 +5634,7 @@
       </w:pPr>
     </w:lvl>
   </w:abstractNum>
-  <w:abstractNum w:abstractNumId="16" w15:restartNumberingAfterBreak="0">
+  <w:abstractNum w:abstractNumId="18" w15:restartNumberingAfterBreak="0">
     <w:nsid w:val="7A153E56"/>
     <w:multiLevelType w:val="hybridMultilevel"/>
     <w:tmpl w:val="74C2B5EC"/>
@@ -6602,52 +5721,52 @@
     </w:lvl>
   </w:abstractNum>
   <w:num w:numId="1" w16cid:durableId="1437824333">
-    <w:abstractNumId w:val="2"/>
+    <w:abstractNumId w:val="3"/>
     <w:lvlOverride w:ilvl="0">
       <w:startOverride w:val="1"/>
     </w:lvlOverride>
   </w:num>
   <w:num w:numId="2" w16cid:durableId="97256280">
-    <w:abstractNumId w:val="13"/>
+    <w:abstractNumId w:val="15"/>
     <w:lvlOverride w:ilvl="0">
       <w:startOverride w:val="1"/>
     </w:lvlOverride>
   </w:num>
   <w:num w:numId="3" w16cid:durableId="2018581003">
-    <w:abstractNumId w:val="8"/>
+    <w:abstractNumId w:val="10"/>
     <w:lvlOverride w:ilvl="0">
       <w:startOverride w:val="1"/>
     </w:lvlOverride>
   </w:num>
   <w:num w:numId="4" w16cid:durableId="1800027294">
+    <w:abstractNumId w:val="10"/>
+  </w:num>
+  <w:num w:numId="5" w16cid:durableId="889995934">
+    <w:abstractNumId w:val="16"/>
+  </w:num>
+  <w:num w:numId="6" w16cid:durableId="574977947">
+    <w:abstractNumId w:val="11"/>
+  </w:num>
+  <w:num w:numId="7" w16cid:durableId="775292311">
+    <w:abstractNumId w:val="6"/>
+  </w:num>
+  <w:num w:numId="8" w16cid:durableId="510490381">
+    <w:abstractNumId w:val="18"/>
+  </w:num>
+  <w:num w:numId="9" w16cid:durableId="1990398999">
     <w:abstractNumId w:val="8"/>
   </w:num>
-  <w:num w:numId="5" w16cid:durableId="889995934">
-    <w:abstractNumId w:val="14"/>
-  </w:num>
-  <w:num w:numId="6" w16cid:durableId="574977947">
-    <w:abstractNumId w:val="9"/>
-  </w:num>
-  <w:num w:numId="7" w16cid:durableId="775292311">
-    <w:abstractNumId w:val="5"/>
-  </w:num>
-  <w:num w:numId="8" w16cid:durableId="510490381">
-    <w:abstractNumId w:val="16"/>
-  </w:num>
-  <w:num w:numId="9" w16cid:durableId="1990398999">
+  <w:num w:numId="10" w16cid:durableId="1298141153">
     <w:abstractNumId w:val="7"/>
   </w:num>
-  <w:num w:numId="10" w16cid:durableId="1298141153">
-    <w:abstractNumId w:val="6"/>
-  </w:num>
   <w:num w:numId="11" w16cid:durableId="1284263686">
-    <w:abstractNumId w:val="10"/>
+    <w:abstractNumId w:val="12"/>
   </w:num>
   <w:num w:numId="12" w16cid:durableId="37750930">
-    <w:abstractNumId w:val="15"/>
+    <w:abstractNumId w:val="17"/>
   </w:num>
   <w:num w:numId="13" w16cid:durableId="806170225">
-    <w:abstractNumId w:val="12"/>
+    <w:abstractNumId w:val="14"/>
     <w:lvlOverride w:ilvl="0">
       <w:startOverride w:val="1"/>
     </w:lvlOverride>
@@ -6659,16 +5778,22 @@
     </w:lvlOverride>
   </w:num>
   <w:num w:numId="15" w16cid:durableId="1166364467">
-    <w:abstractNumId w:val="3"/>
+    <w:abstractNumId w:val="4"/>
   </w:num>
   <w:num w:numId="16" w16cid:durableId="1003557375">
-    <w:abstractNumId w:val="4"/>
+    <w:abstractNumId w:val="5"/>
   </w:num>
   <w:num w:numId="17" w16cid:durableId="846559986">
-    <w:abstractNumId w:val="11"/>
+    <w:abstractNumId w:val="13"/>
   </w:num>
   <w:num w:numId="18" w16cid:durableId="1427916891">
     <w:abstractNumId w:val="1"/>
+  </w:num>
+  <w:num w:numId="19" w16cid:durableId="875431816">
+    <w:abstractNumId w:val="9"/>
+  </w:num>
+  <w:num w:numId="20" w16cid:durableId="525674233">
+    <w:abstractNumId w:val="2"/>
   </w:num>
 </w:numbering>
 </file>
@@ -7365,6 +6490,56 @@
       <w:shd w:val="clear" w:color="auto" w:fill="E1DFDD"/>
     </w:rPr>
   </w:style>
+  <w:style w:type="paragraph" w:customStyle="1" w:styleId="font-claude-response-body">
+    <w:name w:val="font-claude-response-body"/>
+    <w:basedOn w:val="Normal"/>
+    <w:rsid w:val="006624A1"/>
+    <w:pPr>
+      <w:spacing w:before="100" w:beforeAutospacing="1" w:after="100" w:afterAutospacing="1"/>
+    </w:pPr>
+    <w:rPr>
+      <w:rFonts w:ascii="Times New Roman" w:eastAsia="Times New Roman" w:hAnsi="Times New Roman" w:cs="Times New Roman"/>
+      <w:sz w:val="24"/>
+      <w:szCs w:val="24"/>
+    </w:rPr>
+  </w:style>
+  <w:style w:type="paragraph" w:customStyle="1" w:styleId="whitespace-normal">
+    <w:name w:val="whitespace-normal"/>
+    <w:basedOn w:val="Normal"/>
+    <w:rsid w:val="006624A1"/>
+    <w:pPr>
+      <w:spacing w:before="100" w:beforeAutospacing="1" w:after="100" w:afterAutospacing="1"/>
+    </w:pPr>
+    <w:rPr>
+      <w:rFonts w:ascii="Times New Roman" w:eastAsia="Times New Roman" w:hAnsi="Times New Roman" w:cs="Times New Roman"/>
+      <w:sz w:val="24"/>
+      <w:szCs w:val="24"/>
+    </w:rPr>
+  </w:style>
+  <w:style w:type="character" w:styleId="Strong">
+    <w:name w:val="Strong"/>
+    <w:basedOn w:val="DefaultParagraphFont"/>
+    <w:uiPriority w:val="22"/>
+    <w:qFormat/>
+    <w:rsid w:val="006624A1"/>
+    <w:rPr>
+      <w:b/>
+      <w:bCs/>
+    </w:rPr>
+  </w:style>
+  <w:style w:type="paragraph" w:styleId="TOC3">
+    <w:name w:val="toc 3"/>
+    <w:basedOn w:val="Normal"/>
+    <w:next w:val="Normal"/>
+    <w:autoRedefine/>
+    <w:uiPriority w:val="39"/>
+    <w:unhideWhenUsed/>
+    <w:rsid w:val="00A6080A"/>
+    <w:pPr>
+      <w:spacing w:after="100"/>
+      <w:ind w:left="440"/>
+    </w:pPr>
+  </w:style>
 </w:styles>
 </file>
 

</xml_diff>